<commit_message>
updated OS2sync to version 2.1.0
- support for RACF-ID on Users
- support for LOS-ID on OrgUnits
- small bugfixes and improvements
</commit_message>
<xml_diff>
--- a/Documentation/API Documentation.docx
+++ b/Documentation/API Documentation.docx
@@ -93,10 +93,13 @@
         <w:t>.</w:t>
       </w:r>
       <w:r>
+        <w:t>1</w:t>
+      </w:r>
+      <w:r>
+        <w:t>.</w:t>
+      </w:r>
+      <w:r>
         <w:t>0</w:t>
-      </w:r>
-      <w:r>
-        <w:t>.0</w:t>
       </w:r>
     </w:p>
     <w:p>
@@ -117,19 +120,25 @@
         <w:tab/>
       </w:r>
       <w:r>
-        <w:t>25</w:t>
+        <w:t>1</w:t>
+      </w:r>
+      <w:r>
+        <w:t>8</w:t>
       </w:r>
       <w:r>
         <w:t>.</w:t>
       </w:r>
       <w:r>
-        <w:t>11</w:t>
-      </w:r>
-      <w:r>
-        <w:t>.201</w:t>
-      </w:r>
-      <w:r>
-        <w:t>9</w:t>
+        <w:t>0</w:t>
+      </w:r>
+      <w:r>
+        <w:t>5</w:t>
+      </w:r>
+      <w:r>
+        <w:t>.20</w:t>
+      </w:r>
+      <w:r>
+        <w:t>20</w:t>
       </w:r>
     </w:p>
     <w:p>
@@ -4818,6 +4827,77 @@
           <w:lang w:eastAsia="da-DK"/>
         </w:rPr>
       </w:pPr>
+      <w:r>
+        <w:rPr>
+          <w:rFonts w:ascii="Courier New" w:eastAsia="Times New Roman" w:hAnsi="Courier New" w:cs="Courier New"/>
+          <w:color w:val="000000"/>
+          <w:lang w:eastAsia="da-DK"/>
+        </w:rPr>
+        <w:t xml:space="preserve">        </w:t>
+      </w:r>
+      <w:r>
+        <w:rPr>
+          <w:rFonts w:ascii="Courier New" w:eastAsia="Times New Roman" w:hAnsi="Courier New" w:cs="Courier New"/>
+          <w:b/>
+          <w:bCs/>
+          <w:color w:val="0000FF"/>
+          <w:lang w:eastAsia="da-DK"/>
+        </w:rPr>
+        <w:t>public</w:t>
+      </w:r>
+      <w:r>
+        <w:rPr>
+          <w:rFonts w:ascii="Courier New" w:eastAsia="Times New Roman" w:hAnsi="Courier New" w:cs="Courier New"/>
+          <w:color w:val="000000"/>
+          <w:lang w:eastAsia="da-DK"/>
+        </w:rPr>
+        <w:t xml:space="preserve"> </w:t>
+      </w:r>
+      <w:r>
+        <w:rPr>
+          <w:rFonts w:ascii="Courier New" w:eastAsia="Times New Roman" w:hAnsi="Courier New" w:cs="Courier New"/>
+          <w:color w:val="8000FF"/>
+          <w:lang w:eastAsia="da-DK"/>
+        </w:rPr>
+        <w:t>string</w:t>
+      </w:r>
+      <w:r>
+        <w:rPr>
+          <w:rFonts w:ascii="Courier New" w:eastAsia="Times New Roman" w:hAnsi="Courier New" w:cs="Courier New"/>
+          <w:color w:val="000000"/>
+          <w:lang w:eastAsia="da-DK"/>
+        </w:rPr>
+        <w:t xml:space="preserve"> </w:t>
+      </w:r>
+      <w:proofErr w:type="spellStart"/>
+      <w:r>
+        <w:rPr>
+          <w:rFonts w:ascii="Courier New" w:eastAsia="Times New Roman" w:hAnsi="Courier New" w:cs="Courier New"/>
+          <w:color w:val="000000"/>
+          <w:lang w:eastAsia="da-DK"/>
+        </w:rPr>
+        <w:t>RacfID</w:t>
+      </w:r>
+      <w:proofErr w:type="spellEnd"/>
+      <w:r>
+        <w:rPr>
+          <w:rFonts w:ascii="Courier New" w:eastAsia="Times New Roman" w:hAnsi="Courier New" w:cs="Courier New"/>
+          <w:color w:val="000000"/>
+          <w:lang w:eastAsia="da-DK"/>
+        </w:rPr>
+        <w:t>;</w:t>
+      </w:r>
+    </w:p>
+    <w:p>
+      <w:pPr>
+        <w:shd w:val="clear" w:color="auto" w:fill="FFFFFF"/>
+        <w:spacing w:after="0" w:line="240" w:lineRule="auto"/>
+        <w:rPr>
+          <w:rFonts w:ascii="Courier New" w:eastAsia="Times New Roman" w:hAnsi="Courier New" w:cs="Courier New"/>
+          <w:color w:val="000000"/>
+          <w:lang w:eastAsia="da-DK"/>
+        </w:rPr>
+      </w:pPr>
     </w:p>
     <w:p>
       <w:pPr>
@@ -6013,6 +6093,7 @@
               <w:rPr>
                 <w:b w:val="0"/>
               </w:rPr>
+              <w:lastRenderedPageBreak/>
               <w:t>UserId</w:t>
             </w:r>
             <w:proofErr w:type="spellEnd"/>
@@ -6078,7 +6159,6 @@
               <w:rPr>
                 <w:b w:val="0"/>
               </w:rPr>
-              <w:lastRenderedPageBreak/>
               <w:t>Phone</w:t>
             </w:r>
             <w:r>
@@ -6221,14 +6301,18 @@
             <w:pPr>
               <w:rPr>
                 <w:b w:val="0"/>
+                <w:bCs w:val="0"/>
               </w:rPr>
             </w:pPr>
+            <w:proofErr w:type="spellStart"/>
             <w:r>
               <w:rPr>
                 <w:b w:val="0"/>
-              </w:rPr>
-              <w:t>Position</w:t>
-            </w:r>
+                <w:bCs w:val="0"/>
+              </w:rPr>
+              <w:t>RacfID</w:t>
+            </w:r>
+            <w:proofErr w:type="spellEnd"/>
           </w:p>
         </w:tc>
         <w:tc>
@@ -6240,7 +6324,7 @@
               <w:cnfStyle w:val="000000000000" w:firstRow="0" w:lastRow="0" w:firstColumn="0" w:lastColumn="0" w:oddVBand="0" w:evenVBand="0" w:oddHBand="0" w:evenHBand="0" w:firstRowFirstColumn="0" w:firstRowLastColumn="0" w:lastRowFirstColumn="0" w:lastRowLastColumn="0"/>
             </w:pPr>
             <w:r>
-              <w:t>Yes</w:t>
+              <w:t>No</w:t>
             </w:r>
           </w:p>
         </w:tc>
@@ -6253,73 +6337,15 @@
               <w:cnfStyle w:val="000000000000" w:firstRow="0" w:lastRow="0" w:firstColumn="0" w:lastColumn="0" w:oddVBand="0" w:evenVBand="0" w:oddHBand="0" w:evenHBand="0" w:firstRowFirstColumn="0" w:firstRowLastColumn="0" w:lastRowFirstColumn="0" w:lastRowLastColumn="0"/>
             </w:pPr>
             <w:r>
-              <w:t>The list of positions that the user</w:t>
-            </w:r>
-            <w:r>
-              <w:t xml:space="preserve"> holds within the municipality.</w:t>
-            </w:r>
-          </w:p>
-          <w:p>
-            <w:pPr>
-              <w:cnfStyle w:val="000000000000" w:firstRow="0" w:lastRow="0" w:firstColumn="0" w:lastColumn="0" w:oddVBand="0" w:evenVBand="0" w:oddHBand="0" w:evenHBand="0" w:firstRowFirstColumn="0" w:firstRowLastColumn="0" w:lastRowFirstColumn="0" w:lastRowLastColumn="0"/>
-            </w:pPr>
-          </w:p>
-          <w:p>
-            <w:pPr>
-              <w:cnfStyle w:val="000000000000" w:firstRow="0" w:lastRow="0" w:firstColumn="0" w:lastColumn="0" w:oddVBand="0" w:evenVBand="0" w:oddHBand="0" w:evenHBand="0" w:firstRowFirstColumn="0" w:firstRowLastColumn="0" w:lastRowFirstColumn="0" w:lastRowLastColumn="0"/>
-            </w:pPr>
-            <w:r>
-              <w:t>The Name attribute must be filled out, and contains the ‘title’ of the position. There is no functionality tied to the value of this field, and it is used for presentation purposes only.</w:t>
-            </w:r>
-          </w:p>
-          <w:p>
-            <w:pPr>
-              <w:cnfStyle w:val="000000000000" w:firstRow="0" w:lastRow="0" w:firstColumn="0" w:lastColumn="0" w:oddVBand="0" w:evenVBand="0" w:oddHBand="0" w:evenHBand="0" w:firstRowFirstColumn="0" w:firstRowLastColumn="0" w:lastRowFirstColumn="0" w:lastRowLastColumn="0"/>
-            </w:pPr>
-          </w:p>
-          <w:p>
-            <w:pPr>
-              <w:cnfStyle w:val="000000000000" w:firstRow="0" w:lastRow="0" w:firstColumn="0" w:lastColumn="0" w:oddVBand="0" w:evenVBand="0" w:oddHBand="0" w:evenHBand="0" w:firstRowFirstColumn="0" w:firstRowLastColumn="0" w:lastRowFirstColumn="0" w:lastRowLastColumn="0"/>
-            </w:pPr>
-            <w:r>
               <w:t xml:space="preserve">The </w:t>
             </w:r>
             <w:proofErr w:type="spellStart"/>
             <w:r>
-              <w:t>OrgUnitUuid</w:t>
+              <w:t>userId</w:t>
             </w:r>
             <w:proofErr w:type="spellEnd"/>
             <w:r>
-              <w:t xml:space="preserve"> attribute must be filled </w:t>
-            </w:r>
-            <w:proofErr w:type="gramStart"/>
-            <w:r>
-              <w:t>out, and</w:t>
-            </w:r>
-            <w:proofErr w:type="gramEnd"/>
-            <w:r>
-              <w:t xml:space="preserve"> contains the UUID of the </w:t>
-            </w:r>
-            <w:proofErr w:type="spellStart"/>
-            <w:r>
-              <w:t>OrgUnit</w:t>
-            </w:r>
-            <w:proofErr w:type="spellEnd"/>
-            <w:r>
-              <w:t xml:space="preserve"> that this position relates to.</w:t>
-            </w:r>
-          </w:p>
-          <w:p>
-            <w:pPr>
-              <w:cnfStyle w:val="000000000000" w:firstRow="0" w:lastRow="0" w:firstColumn="0" w:lastColumn="0" w:oddVBand="0" w:evenVBand="0" w:oddHBand="0" w:evenHBand="0" w:firstRowFirstColumn="0" w:firstRowLastColumn="0" w:lastRowFirstColumn="0" w:lastRowLastColumn="0"/>
-            </w:pPr>
-          </w:p>
-          <w:p>
-            <w:pPr>
-              <w:cnfStyle w:val="000000000000" w:firstRow="0" w:lastRow="0" w:firstColumn="0" w:lastColumn="0" w:oddVBand="0" w:evenVBand="0" w:oddHBand="0" w:evenHBand="0" w:firstRowFirstColumn="0" w:firstRowLastColumn="0" w:lastRowFirstColumn="0" w:lastRowLastColumn="0"/>
-            </w:pPr>
-            <w:r>
-              <w:t>A User must have at least 1 position.</w:t>
+              <w:t xml:space="preserve"> of the user in CICS (for legacy KMD support)</w:t>
             </w:r>
           </w:p>
         </w:tc>
@@ -6334,15 +6360,13 @@
             <w:pPr>
               <w:rPr>
                 <w:b w:val="0"/>
-                <w:lang w:val="da-DK"/>
               </w:rPr>
             </w:pPr>
             <w:r>
               <w:rPr>
                 <w:b w:val="0"/>
-                <w:lang w:val="da-DK"/>
-              </w:rPr>
-              <w:t>Person</w:t>
+              </w:rPr>
+              <w:t>Position</w:t>
             </w:r>
           </w:p>
         </w:tc>
@@ -6353,14 +6377,8 @@
           <w:p>
             <w:pPr>
               <w:cnfStyle w:val="000000000000" w:firstRow="0" w:lastRow="0" w:firstColumn="0" w:lastColumn="0" w:oddVBand="0" w:evenVBand="0" w:oddHBand="0" w:evenHBand="0" w:firstRowFirstColumn="0" w:firstRowLastColumn="0" w:lastRowFirstColumn="0" w:lastRowLastColumn="0"/>
-              <w:rPr>
-                <w:lang w:val="da-DK"/>
-              </w:rPr>
             </w:pPr>
             <w:r>
-              <w:rPr>
-                <w:lang w:val="da-DK"/>
-              </w:rPr>
               <w:t>Yes</w:t>
             </w:r>
           </w:p>
@@ -6374,15 +6392,10 @@
               <w:cnfStyle w:val="000000000000" w:firstRow="0" w:lastRow="0" w:firstColumn="0" w:lastColumn="0" w:oddVBand="0" w:evenVBand="0" w:oddHBand="0" w:evenHBand="0" w:firstRowFirstColumn="0" w:firstRowLastColumn="0" w:lastRowFirstColumn="0" w:lastRowLastColumn="0"/>
             </w:pPr>
             <w:r>
-              <w:t xml:space="preserve">The person object contains the name and potentially the </w:t>
-            </w:r>
-            <w:proofErr w:type="spellStart"/>
-            <w:r>
-              <w:t>cpr</w:t>
-            </w:r>
-            <w:proofErr w:type="spellEnd"/>
-            <w:r>
-              <w:t xml:space="preserve"> number of the user.</w:t>
+              <w:t>The list of positions that the user</w:t>
+            </w:r>
+            <w:r>
+              <w:t xml:space="preserve"> holds within the municipality.</w:t>
             </w:r>
           </w:p>
           <w:p>
@@ -6395,15 +6408,57 @@
               <w:cnfStyle w:val="000000000000" w:firstRow="0" w:lastRow="0" w:firstColumn="0" w:lastColumn="0" w:oddVBand="0" w:evenVBand="0" w:oddHBand="0" w:evenHBand="0" w:firstRowFirstColumn="0" w:firstRowLastColumn="0" w:lastRowFirstColumn="0" w:lastRowLastColumn="0"/>
             </w:pPr>
             <w:r>
-              <w:t xml:space="preserve">The name must be filled out, but the </w:t>
+              <w:t>The Name attribute must be filled out, and contains the ‘title’ of the position. There is no functionality tied to the value of this field, and it is used for presentation purposes only.</w:t>
+            </w:r>
+          </w:p>
+          <w:p>
+            <w:pPr>
+              <w:cnfStyle w:val="000000000000" w:firstRow="0" w:lastRow="0" w:firstColumn="0" w:lastColumn="0" w:oddVBand="0" w:evenVBand="0" w:oddHBand="0" w:evenHBand="0" w:firstRowFirstColumn="0" w:firstRowLastColumn="0" w:lastRowFirstColumn="0" w:lastRowLastColumn="0"/>
+            </w:pPr>
+          </w:p>
+          <w:p>
+            <w:pPr>
+              <w:cnfStyle w:val="000000000000" w:firstRow="0" w:lastRow="0" w:firstColumn="0" w:lastColumn="0" w:oddVBand="0" w:evenVBand="0" w:oddHBand="0" w:evenHBand="0" w:firstRowFirstColumn="0" w:firstRowLastColumn="0" w:lastRowFirstColumn="0" w:lastRowLastColumn="0"/>
+            </w:pPr>
+            <w:r>
+              <w:t xml:space="preserve">The </w:t>
             </w:r>
             <w:proofErr w:type="spellStart"/>
             <w:r>
-              <w:t>cpr</w:t>
+              <w:t>OrgUnitUuid</w:t>
             </w:r>
             <w:proofErr w:type="spellEnd"/>
             <w:r>
-              <w:t xml:space="preserve"> number can be left empty.</w:t>
+              <w:t xml:space="preserve"> attribute must be filled </w:t>
+            </w:r>
+            <w:proofErr w:type="gramStart"/>
+            <w:r>
+              <w:t>out, and</w:t>
+            </w:r>
+            <w:proofErr w:type="gramEnd"/>
+            <w:r>
+              <w:t xml:space="preserve"> contains the UUID of the </w:t>
+            </w:r>
+            <w:proofErr w:type="spellStart"/>
+            <w:r>
+              <w:t>OrgUnit</w:t>
+            </w:r>
+            <w:proofErr w:type="spellEnd"/>
+            <w:r>
+              <w:t xml:space="preserve"> that this position relates to.</w:t>
+            </w:r>
+          </w:p>
+          <w:p>
+            <w:pPr>
+              <w:cnfStyle w:val="000000000000" w:firstRow="0" w:lastRow="0" w:firstColumn="0" w:lastColumn="0" w:oddVBand="0" w:evenVBand="0" w:oddHBand="0" w:evenHBand="0" w:firstRowFirstColumn="0" w:firstRowLastColumn="0" w:lastRowFirstColumn="0" w:lastRowLastColumn="0"/>
+            </w:pPr>
+          </w:p>
+          <w:p>
+            <w:pPr>
+              <w:cnfStyle w:val="000000000000" w:firstRow="0" w:lastRow="0" w:firstColumn="0" w:lastColumn="0" w:oddVBand="0" w:evenVBand="0" w:oddHBand="0" w:evenHBand="0" w:firstRowFirstColumn="0" w:firstRowLastColumn="0" w:lastRowFirstColumn="0" w:lastRowLastColumn="0"/>
+            </w:pPr>
+            <w:r>
+              <w:t>A User must have at least 1 position.</w:t>
             </w:r>
           </w:p>
         </w:tc>
@@ -6418,6 +6473,90 @@
             <w:pPr>
               <w:rPr>
                 <w:b w:val="0"/>
+                <w:lang w:val="da-DK"/>
+              </w:rPr>
+            </w:pPr>
+            <w:r>
+              <w:rPr>
+                <w:b w:val="0"/>
+                <w:lang w:val="da-DK"/>
+              </w:rPr>
+              <w:t>Person</w:t>
+            </w:r>
+          </w:p>
+        </w:tc>
+        <w:tc>
+          <w:tcPr>
+            <w:tcW w:w="1414" w:type="dxa"/>
+          </w:tcPr>
+          <w:p>
+            <w:pPr>
+              <w:cnfStyle w:val="000000000000" w:firstRow="0" w:lastRow="0" w:firstColumn="0" w:lastColumn="0" w:oddVBand="0" w:evenVBand="0" w:oddHBand="0" w:evenHBand="0" w:firstRowFirstColumn="0" w:firstRowLastColumn="0" w:lastRowFirstColumn="0" w:lastRowLastColumn="0"/>
+              <w:rPr>
+                <w:lang w:val="da-DK"/>
+              </w:rPr>
+            </w:pPr>
+            <w:r>
+              <w:rPr>
+                <w:lang w:val="da-DK"/>
+              </w:rPr>
+              <w:t>Yes</w:t>
+            </w:r>
+          </w:p>
+        </w:tc>
+        <w:tc>
+          <w:tcPr>
+            <w:tcW w:w="5412" w:type="dxa"/>
+          </w:tcPr>
+          <w:p>
+            <w:pPr>
+              <w:cnfStyle w:val="000000000000" w:firstRow="0" w:lastRow="0" w:firstColumn="0" w:lastColumn="0" w:oddVBand="0" w:evenVBand="0" w:oddHBand="0" w:evenHBand="0" w:firstRowFirstColumn="0" w:firstRowLastColumn="0" w:lastRowFirstColumn="0" w:lastRowLastColumn="0"/>
+            </w:pPr>
+            <w:r>
+              <w:t xml:space="preserve">The person object contains the name and potentially the </w:t>
+            </w:r>
+            <w:proofErr w:type="spellStart"/>
+            <w:r>
+              <w:t>cpr</w:t>
+            </w:r>
+            <w:proofErr w:type="spellEnd"/>
+            <w:r>
+              <w:t xml:space="preserve"> number of the user.</w:t>
+            </w:r>
+          </w:p>
+          <w:p>
+            <w:pPr>
+              <w:cnfStyle w:val="000000000000" w:firstRow="0" w:lastRow="0" w:firstColumn="0" w:lastColumn="0" w:oddVBand="0" w:evenVBand="0" w:oddHBand="0" w:evenHBand="0" w:firstRowFirstColumn="0" w:firstRowLastColumn="0" w:lastRowFirstColumn="0" w:lastRowLastColumn="0"/>
+            </w:pPr>
+          </w:p>
+          <w:p>
+            <w:pPr>
+              <w:cnfStyle w:val="000000000000" w:firstRow="0" w:lastRow="0" w:firstColumn="0" w:lastColumn="0" w:oddVBand="0" w:evenVBand="0" w:oddHBand="0" w:evenHBand="0" w:firstRowFirstColumn="0" w:firstRowLastColumn="0" w:lastRowFirstColumn="0" w:lastRowLastColumn="0"/>
+            </w:pPr>
+            <w:r>
+              <w:t xml:space="preserve">The name must be filled out, but the </w:t>
+            </w:r>
+            <w:proofErr w:type="spellStart"/>
+            <w:r>
+              <w:t>cpr</w:t>
+            </w:r>
+            <w:proofErr w:type="spellEnd"/>
+            <w:r>
+              <w:t xml:space="preserve"> number can be left empty.</w:t>
+            </w:r>
+          </w:p>
+        </w:tc>
+      </w:tr>
+      <w:tr>
+        <w:tc>
+          <w:tcPr>
+            <w:cnfStyle w:val="001000000000" w:firstRow="0" w:lastRow="0" w:firstColumn="1" w:lastColumn="0" w:oddVBand="0" w:evenVBand="0" w:oddHBand="0" w:evenHBand="0" w:firstRowFirstColumn="0" w:firstRowLastColumn="0" w:lastRowFirstColumn="0" w:lastRowLastColumn="0"/>
+            <w:tcW w:w="2802" w:type="dxa"/>
+          </w:tcPr>
+          <w:p>
+            <w:pPr>
+              <w:rPr>
+                <w:b w:val="0"/>
               </w:rPr>
             </w:pPr>
             <w:r>
@@ -7302,6 +7441,77 @@
         <w:spacing w:after="0" w:line="240" w:lineRule="auto"/>
         <w:rPr>
           <w:rFonts w:ascii="Courier New" w:eastAsia="Times New Roman" w:hAnsi="Courier New" w:cs="Courier New"/>
+          <w:color w:val="000000"/>
+          <w:lang w:eastAsia="da-DK"/>
+        </w:rPr>
+      </w:pPr>
+      <w:r>
+        <w:rPr>
+          <w:rFonts w:ascii="Courier New" w:eastAsia="Times New Roman" w:hAnsi="Courier New" w:cs="Courier New"/>
+          <w:color w:val="000000"/>
+          <w:lang w:eastAsia="da-DK"/>
+        </w:rPr>
+        <w:t xml:space="preserve">        </w:t>
+      </w:r>
+      <w:r>
+        <w:rPr>
+          <w:rFonts w:ascii="Courier New" w:eastAsia="Times New Roman" w:hAnsi="Courier New" w:cs="Courier New"/>
+          <w:b/>
+          <w:bCs/>
+          <w:color w:val="0000FF"/>
+          <w:lang w:eastAsia="da-DK"/>
+        </w:rPr>
+        <w:t>public</w:t>
+      </w:r>
+      <w:r>
+        <w:rPr>
+          <w:rFonts w:ascii="Courier New" w:eastAsia="Times New Roman" w:hAnsi="Courier New" w:cs="Courier New"/>
+          <w:color w:val="000000"/>
+          <w:lang w:eastAsia="da-DK"/>
+        </w:rPr>
+        <w:t xml:space="preserve"> </w:t>
+      </w:r>
+      <w:r>
+        <w:rPr>
+          <w:rFonts w:ascii="Courier New" w:eastAsia="Times New Roman" w:hAnsi="Courier New" w:cs="Courier New"/>
+          <w:color w:val="8000FF"/>
+          <w:lang w:eastAsia="da-DK"/>
+        </w:rPr>
+        <w:t>string</w:t>
+      </w:r>
+      <w:r>
+        <w:rPr>
+          <w:rFonts w:ascii="Courier New" w:eastAsia="Times New Roman" w:hAnsi="Courier New" w:cs="Courier New"/>
+          <w:color w:val="000000"/>
+          <w:lang w:eastAsia="da-DK"/>
+        </w:rPr>
+        <w:t xml:space="preserve"> </w:t>
+      </w:r>
+      <w:proofErr w:type="spellStart"/>
+      <w:r>
+        <w:rPr>
+          <w:rFonts w:ascii="Courier New" w:eastAsia="Times New Roman" w:hAnsi="Courier New" w:cs="Courier New"/>
+          <w:color w:val="000000"/>
+          <w:lang w:eastAsia="da-DK"/>
+        </w:rPr>
+        <w:t>LOSShortName</w:t>
+      </w:r>
+      <w:proofErr w:type="spellEnd"/>
+      <w:r>
+        <w:rPr>
+          <w:rFonts w:ascii="Courier New" w:eastAsia="Times New Roman" w:hAnsi="Courier New" w:cs="Courier New"/>
+          <w:color w:val="000000"/>
+          <w:lang w:eastAsia="da-DK"/>
+        </w:rPr>
+        <w:t>;</w:t>
+      </w:r>
+    </w:p>
+    <w:p>
+      <w:pPr>
+        <w:shd w:val="clear" w:color="auto" w:fill="FFFFFF"/>
+        <w:spacing w:after="0" w:line="240" w:lineRule="auto"/>
+        <w:rPr>
+          <w:rFonts w:ascii="Courier New" w:eastAsia="Times New Roman" w:hAnsi="Courier New" w:cs="Courier New"/>
           <w:b/>
           <w:bCs/>
           <w:color w:val="000080"/>
@@ -7357,433 +7567,15 @@
           <w:color w:val="000000"/>
           <w:lang w:eastAsia="da-DK"/>
         </w:rPr>
-        <w:t>LOSShortName</w:t>
-      </w:r>
-      <w:proofErr w:type="spellEnd"/>
-      <w:r>
-        <w:rPr>
-          <w:rFonts w:ascii="Courier New" w:eastAsia="Times New Roman" w:hAnsi="Courier New" w:cs="Courier New"/>
-          <w:color w:val="000000"/>
-          <w:lang w:eastAsia="da-DK"/>
-        </w:rPr>
-        <w:t>;</w:t>
-      </w:r>
-    </w:p>
-    <w:p>
-      <w:pPr>
-        <w:shd w:val="clear" w:color="auto" w:fill="FFFFFF"/>
-        <w:spacing w:after="0" w:line="240" w:lineRule="auto"/>
-        <w:rPr>
-          <w:rFonts w:ascii="Courier New" w:eastAsia="Times New Roman" w:hAnsi="Courier New" w:cs="Courier New"/>
-          <w:color w:val="000000"/>
-          <w:lang w:eastAsia="da-DK"/>
-        </w:rPr>
-      </w:pPr>
-      <w:r>
-        <w:rPr>
-          <w:rFonts w:ascii="Courier New" w:eastAsia="Times New Roman" w:hAnsi="Courier New" w:cs="Courier New"/>
-          <w:color w:val="000000"/>
-          <w:lang w:eastAsia="da-DK"/>
-        </w:rPr>
-        <w:t xml:space="preserve">        </w:t>
-      </w:r>
-      <w:r>
-        <w:rPr>
-          <w:rFonts w:ascii="Courier New" w:eastAsia="Times New Roman" w:hAnsi="Courier New" w:cs="Courier New"/>
-          <w:b/>
-          <w:bCs/>
-          <w:color w:val="0000FF"/>
-          <w:lang w:eastAsia="da-DK"/>
-        </w:rPr>
-        <w:t>public</w:t>
-      </w:r>
-      <w:r>
-        <w:rPr>
-          <w:rFonts w:ascii="Courier New" w:eastAsia="Times New Roman" w:hAnsi="Courier New" w:cs="Courier New"/>
-          <w:color w:val="000000"/>
-          <w:lang w:eastAsia="da-DK"/>
-        </w:rPr>
-        <w:t xml:space="preserve"> </w:t>
-      </w:r>
-      <w:r>
-        <w:rPr>
-          <w:rFonts w:ascii="Courier New" w:eastAsia="Times New Roman" w:hAnsi="Courier New" w:cs="Courier New"/>
-          <w:color w:val="8000FF"/>
-          <w:lang w:eastAsia="da-DK"/>
-        </w:rPr>
-        <w:t>string</w:t>
-      </w:r>
-      <w:r>
-        <w:rPr>
-          <w:rFonts w:ascii="Courier New" w:eastAsia="Times New Roman" w:hAnsi="Courier New" w:cs="Courier New"/>
-          <w:color w:val="000000"/>
-          <w:lang w:eastAsia="da-DK"/>
-        </w:rPr>
-        <w:t xml:space="preserve"> </w:t>
-      </w:r>
-      <w:proofErr w:type="spellStart"/>
-      <w:r>
-        <w:rPr>
-          <w:rFonts w:ascii="Courier New" w:eastAsia="Times New Roman" w:hAnsi="Courier New" w:cs="Courier New"/>
-          <w:color w:val="000000"/>
-          <w:lang w:eastAsia="da-DK"/>
-        </w:rPr>
-        <w:t>ContactOpenHours</w:t>
-      </w:r>
-      <w:proofErr w:type="spellEnd"/>
-      <w:r>
-        <w:rPr>
-          <w:rFonts w:ascii="Courier New" w:eastAsia="Times New Roman" w:hAnsi="Courier New" w:cs="Courier New"/>
-          <w:color w:val="000000"/>
-          <w:lang w:eastAsia="da-DK"/>
-        </w:rPr>
-        <w:t>;</w:t>
-      </w:r>
-    </w:p>
-    <w:p>
-      <w:pPr>
-        <w:shd w:val="clear" w:color="auto" w:fill="FFFFFF"/>
-        <w:spacing w:after="0" w:line="240" w:lineRule="auto"/>
-        <w:rPr>
-          <w:rFonts w:ascii="Courier New" w:eastAsia="Times New Roman" w:hAnsi="Courier New" w:cs="Courier New"/>
-          <w:color w:val="000000"/>
-          <w:lang w:eastAsia="da-DK"/>
-        </w:rPr>
-      </w:pPr>
-      <w:r>
-        <w:rPr>
-          <w:rFonts w:ascii="Courier New" w:eastAsia="Times New Roman" w:hAnsi="Courier New" w:cs="Courier New"/>
-          <w:color w:val="000000"/>
-          <w:lang w:eastAsia="da-DK"/>
-        </w:rPr>
-        <w:t xml:space="preserve">        </w:t>
-      </w:r>
-      <w:r>
-        <w:rPr>
-          <w:rFonts w:ascii="Courier New" w:eastAsia="Times New Roman" w:hAnsi="Courier New" w:cs="Courier New"/>
-          <w:b/>
-          <w:bCs/>
-          <w:color w:val="0000FF"/>
-          <w:lang w:eastAsia="da-DK"/>
-        </w:rPr>
-        <w:t>public</w:t>
-      </w:r>
-      <w:r>
-        <w:rPr>
-          <w:rFonts w:ascii="Courier New" w:eastAsia="Times New Roman" w:hAnsi="Courier New" w:cs="Courier New"/>
-          <w:color w:val="000000"/>
-          <w:lang w:eastAsia="da-DK"/>
-        </w:rPr>
-        <w:t xml:space="preserve"> </w:t>
-      </w:r>
-      <w:r>
-        <w:rPr>
-          <w:rFonts w:ascii="Courier New" w:eastAsia="Times New Roman" w:hAnsi="Courier New" w:cs="Courier New"/>
-          <w:color w:val="8000FF"/>
-          <w:lang w:eastAsia="da-DK"/>
-        </w:rPr>
-        <w:t>string</w:t>
-      </w:r>
-      <w:r>
-        <w:rPr>
-          <w:rFonts w:ascii="Courier New" w:eastAsia="Times New Roman" w:hAnsi="Courier New" w:cs="Courier New"/>
-          <w:color w:val="000000"/>
-          <w:lang w:eastAsia="da-DK"/>
-        </w:rPr>
-        <w:t xml:space="preserve"> </w:t>
-      </w:r>
-      <w:proofErr w:type="spellStart"/>
-      <w:r>
-        <w:rPr>
-          <w:rFonts w:ascii="Courier New" w:eastAsia="Times New Roman" w:hAnsi="Courier New" w:cs="Courier New"/>
-          <w:color w:val="000000"/>
-          <w:lang w:eastAsia="da-DK"/>
-        </w:rPr>
-        <w:t>EmailRemarks</w:t>
-      </w:r>
-      <w:proofErr w:type="spellEnd"/>
-      <w:r>
-        <w:rPr>
-          <w:rFonts w:ascii="Courier New" w:eastAsia="Times New Roman" w:hAnsi="Courier New" w:cs="Courier New"/>
-          <w:color w:val="000000"/>
-          <w:lang w:eastAsia="da-DK"/>
-        </w:rPr>
-        <w:t>;</w:t>
-      </w:r>
-    </w:p>
-    <w:p>
-      <w:pPr>
-        <w:shd w:val="clear" w:color="auto" w:fill="FFFFFF"/>
-        <w:spacing w:after="0" w:line="240" w:lineRule="auto"/>
-        <w:rPr>
-          <w:rFonts w:ascii="Courier New" w:eastAsia="Times New Roman" w:hAnsi="Courier New" w:cs="Courier New"/>
-          <w:color w:val="000000"/>
-          <w:lang w:eastAsia="da-DK"/>
-        </w:rPr>
-      </w:pPr>
-      <w:r>
-        <w:rPr>
-          <w:rFonts w:ascii="Courier New" w:eastAsia="Times New Roman" w:hAnsi="Courier New" w:cs="Courier New"/>
-          <w:color w:val="000000"/>
-          <w:lang w:eastAsia="da-DK"/>
-        </w:rPr>
-        <w:t xml:space="preserve">        </w:t>
-      </w:r>
-      <w:r>
-        <w:rPr>
-          <w:rFonts w:ascii="Courier New" w:eastAsia="Times New Roman" w:hAnsi="Courier New" w:cs="Courier New"/>
-          <w:b/>
-          <w:bCs/>
-          <w:color w:val="0000FF"/>
-          <w:lang w:eastAsia="da-DK"/>
-        </w:rPr>
-        <w:t>public</w:t>
-      </w:r>
-      <w:r>
-        <w:rPr>
-          <w:rFonts w:ascii="Courier New" w:eastAsia="Times New Roman" w:hAnsi="Courier New" w:cs="Courier New"/>
-          <w:color w:val="000000"/>
-          <w:lang w:eastAsia="da-DK"/>
-        </w:rPr>
-        <w:t xml:space="preserve"> </w:t>
-      </w:r>
-      <w:r>
-        <w:rPr>
-          <w:rFonts w:ascii="Courier New" w:eastAsia="Times New Roman" w:hAnsi="Courier New" w:cs="Courier New"/>
-          <w:color w:val="8000FF"/>
-          <w:lang w:eastAsia="da-DK"/>
-        </w:rPr>
-        <w:t>string</w:t>
-      </w:r>
-      <w:r>
-        <w:rPr>
-          <w:rFonts w:ascii="Courier New" w:eastAsia="Times New Roman" w:hAnsi="Courier New" w:cs="Courier New"/>
-          <w:color w:val="000000"/>
-          <w:lang w:eastAsia="da-DK"/>
-        </w:rPr>
-        <w:t xml:space="preserve"> </w:t>
-      </w:r>
-      <w:r>
-        <w:rPr>
-          <w:rFonts w:ascii="Courier New" w:eastAsia="Times New Roman" w:hAnsi="Courier New" w:cs="Courier New"/>
-          <w:color w:val="000000"/>
-          <w:lang w:eastAsia="da-DK"/>
-        </w:rPr>
-        <w:t>Contact</w:t>
-      </w:r>
-      <w:r>
-        <w:rPr>
-          <w:rFonts w:ascii="Courier New" w:eastAsia="Times New Roman" w:hAnsi="Courier New" w:cs="Courier New"/>
-          <w:color w:val="000000"/>
-          <w:lang w:eastAsia="da-DK"/>
-        </w:rPr>
-        <w:t>;</w:t>
-      </w:r>
-    </w:p>
-    <w:p>
-      <w:pPr>
-        <w:shd w:val="clear" w:color="auto" w:fill="FFFFFF"/>
-        <w:spacing w:after="0" w:line="240" w:lineRule="auto"/>
-        <w:rPr>
-          <w:rFonts w:ascii="Courier New" w:eastAsia="Times New Roman" w:hAnsi="Courier New" w:cs="Courier New"/>
-          <w:b/>
-          <w:bCs/>
-          <w:color w:val="000080"/>
-          <w:lang w:eastAsia="da-DK"/>
-        </w:rPr>
-      </w:pPr>
-      <w:r>
-        <w:rPr>
-          <w:rFonts w:ascii="Courier New" w:eastAsia="Times New Roman" w:hAnsi="Courier New" w:cs="Courier New"/>
-          <w:color w:val="000000"/>
-          <w:lang w:eastAsia="da-DK"/>
-        </w:rPr>
-        <w:t xml:space="preserve">        </w:t>
-      </w:r>
-      <w:r>
-        <w:rPr>
-          <w:rFonts w:ascii="Courier New" w:eastAsia="Times New Roman" w:hAnsi="Courier New" w:cs="Courier New"/>
-          <w:b/>
-          <w:bCs/>
-          <w:color w:val="0000FF"/>
-          <w:lang w:eastAsia="da-DK"/>
-        </w:rPr>
-        <w:t>public</w:t>
-      </w:r>
-      <w:r>
-        <w:rPr>
-          <w:rFonts w:ascii="Courier New" w:eastAsia="Times New Roman" w:hAnsi="Courier New" w:cs="Courier New"/>
-          <w:color w:val="000000"/>
-          <w:lang w:eastAsia="da-DK"/>
-        </w:rPr>
-        <w:t xml:space="preserve"> </w:t>
-      </w:r>
-      <w:r>
-        <w:rPr>
-          <w:rFonts w:ascii="Courier New" w:eastAsia="Times New Roman" w:hAnsi="Courier New" w:cs="Courier New"/>
-          <w:color w:val="8000FF"/>
-          <w:lang w:eastAsia="da-DK"/>
-        </w:rPr>
-        <w:t>string</w:t>
-      </w:r>
-      <w:r>
-        <w:rPr>
-          <w:rFonts w:ascii="Courier New" w:eastAsia="Times New Roman" w:hAnsi="Courier New" w:cs="Courier New"/>
-          <w:color w:val="000000"/>
-          <w:lang w:eastAsia="da-DK"/>
-        </w:rPr>
-        <w:t xml:space="preserve"> </w:t>
-      </w:r>
-      <w:proofErr w:type="spellStart"/>
-      <w:r>
-        <w:rPr>
-          <w:rFonts w:ascii="Courier New" w:eastAsia="Times New Roman" w:hAnsi="Courier New" w:cs="Courier New"/>
-          <w:color w:val="000000"/>
-          <w:lang w:eastAsia="da-DK"/>
-        </w:rPr>
-        <w:t>PostReturn</w:t>
-      </w:r>
-      <w:proofErr w:type="spellEnd"/>
-      <w:r>
-        <w:rPr>
-          <w:rFonts w:ascii="Courier New" w:eastAsia="Times New Roman" w:hAnsi="Courier New" w:cs="Courier New"/>
-          <w:color w:val="000000"/>
-          <w:lang w:eastAsia="da-DK"/>
-        </w:rPr>
-        <w:t>;</w:t>
-      </w:r>
-    </w:p>
-    <w:p>
-      <w:pPr>
-        <w:shd w:val="clear" w:color="auto" w:fill="FFFFFF"/>
-        <w:spacing w:after="0" w:line="240" w:lineRule="auto"/>
-        <w:rPr>
-          <w:rFonts w:ascii="Courier New" w:eastAsia="Times New Roman" w:hAnsi="Courier New" w:cs="Courier New"/>
-          <w:color w:val="000000"/>
-          <w:lang w:eastAsia="da-DK"/>
-        </w:rPr>
-      </w:pPr>
-      <w:r>
-        <w:rPr>
-          <w:rFonts w:ascii="Courier New" w:eastAsia="Times New Roman" w:hAnsi="Courier New" w:cs="Courier New"/>
-          <w:color w:val="000000"/>
-          <w:lang w:eastAsia="da-DK"/>
-        </w:rPr>
-        <w:t xml:space="preserve">        </w:t>
-      </w:r>
-      <w:r>
-        <w:rPr>
-          <w:rFonts w:ascii="Courier New" w:eastAsia="Times New Roman" w:hAnsi="Courier New" w:cs="Courier New"/>
-          <w:b/>
-          <w:bCs/>
-          <w:color w:val="0000FF"/>
-          <w:lang w:eastAsia="da-DK"/>
-        </w:rPr>
-        <w:t>public</w:t>
-      </w:r>
-      <w:r>
-        <w:rPr>
-          <w:rFonts w:ascii="Courier New" w:eastAsia="Times New Roman" w:hAnsi="Courier New" w:cs="Courier New"/>
-          <w:color w:val="000000"/>
-          <w:lang w:eastAsia="da-DK"/>
-        </w:rPr>
-        <w:t xml:space="preserve"> </w:t>
-      </w:r>
-      <w:r>
-        <w:rPr>
-          <w:rFonts w:ascii="Courier New" w:eastAsia="Times New Roman" w:hAnsi="Courier New" w:cs="Courier New"/>
-          <w:color w:val="8000FF"/>
-          <w:lang w:eastAsia="da-DK"/>
-        </w:rPr>
-        <w:t>string</w:t>
-      </w:r>
-      <w:r>
-        <w:rPr>
-          <w:rFonts w:ascii="Courier New" w:eastAsia="Times New Roman" w:hAnsi="Courier New" w:cs="Courier New"/>
-          <w:color w:val="000000"/>
-          <w:lang w:eastAsia="da-DK"/>
-        </w:rPr>
-        <w:t xml:space="preserve"> </w:t>
-      </w:r>
-      <w:proofErr w:type="spellStart"/>
-      <w:r>
-        <w:rPr>
-          <w:rFonts w:ascii="Courier New" w:eastAsia="Times New Roman" w:hAnsi="Courier New" w:cs="Courier New"/>
-          <w:color w:val="000000"/>
-          <w:lang w:eastAsia="da-DK"/>
-        </w:rPr>
-        <w:t>PhoneOpenHours</w:t>
-      </w:r>
-      <w:proofErr w:type="spellEnd"/>
-      <w:r>
-        <w:rPr>
-          <w:rFonts w:ascii="Courier New" w:eastAsia="Times New Roman" w:hAnsi="Courier New" w:cs="Courier New"/>
-          <w:color w:val="000000"/>
-          <w:lang w:eastAsia="da-DK"/>
-        </w:rPr>
-        <w:t>;</w:t>
-      </w:r>
-    </w:p>
-    <w:p>
-      <w:pPr>
-        <w:shd w:val="clear" w:color="auto" w:fill="FFFFFF"/>
-        <w:spacing w:after="0" w:line="240" w:lineRule="auto"/>
-        <w:rPr>
-          <w:rFonts w:ascii="Courier New" w:eastAsia="Times New Roman" w:hAnsi="Courier New" w:cs="Courier New"/>
-          <w:color w:val="000000"/>
-          <w:lang w:eastAsia="da-DK"/>
-        </w:rPr>
-      </w:pPr>
-      <w:r>
-        <w:rPr>
-          <w:rFonts w:ascii="Courier New" w:eastAsia="Times New Roman" w:hAnsi="Courier New" w:cs="Courier New"/>
-          <w:color w:val="000000"/>
-          <w:lang w:eastAsia="da-DK"/>
-        </w:rPr>
-        <w:t xml:space="preserve">        </w:t>
-      </w:r>
-      <w:r>
-        <w:rPr>
-          <w:rFonts w:ascii="Courier New" w:eastAsia="Times New Roman" w:hAnsi="Courier New" w:cs="Courier New"/>
-          <w:b/>
-          <w:bCs/>
-          <w:color w:val="0000FF"/>
-          <w:lang w:eastAsia="da-DK"/>
-        </w:rPr>
-        <w:t>public</w:t>
-      </w:r>
-      <w:r>
-        <w:rPr>
-          <w:rFonts w:ascii="Courier New" w:eastAsia="Times New Roman" w:hAnsi="Courier New" w:cs="Courier New"/>
-          <w:color w:val="000000"/>
-          <w:lang w:eastAsia="da-DK"/>
-        </w:rPr>
-        <w:t xml:space="preserve"> </w:t>
-      </w:r>
-      <w:r>
-        <w:rPr>
-          <w:rFonts w:ascii="Courier New" w:eastAsia="Times New Roman" w:hAnsi="Courier New" w:cs="Courier New"/>
-          <w:color w:val="8000FF"/>
-          <w:lang w:eastAsia="da-DK"/>
-        </w:rPr>
-        <w:t>string</w:t>
-      </w:r>
-      <w:r>
-        <w:rPr>
-          <w:rFonts w:ascii="Courier New" w:eastAsia="Times New Roman" w:hAnsi="Courier New" w:cs="Courier New"/>
-          <w:color w:val="000000"/>
-          <w:lang w:eastAsia="da-DK"/>
-        </w:rPr>
-        <w:t xml:space="preserve"> </w:t>
-      </w:r>
-      <w:proofErr w:type="spellStart"/>
-      <w:r>
-        <w:rPr>
-          <w:rFonts w:ascii="Courier New" w:eastAsia="Times New Roman" w:hAnsi="Courier New" w:cs="Courier New"/>
-          <w:color w:val="000000"/>
-          <w:lang w:eastAsia="da-DK"/>
-        </w:rPr>
-        <w:t>Ean</w:t>
+        <w:t>LOS</w:t>
+      </w:r>
+      <w:r>
+        <w:rPr>
+          <w:rFonts w:ascii="Courier New" w:eastAsia="Times New Roman" w:hAnsi="Courier New" w:cs="Courier New"/>
+          <w:color w:val="000000"/>
+          <w:lang w:eastAsia="da-DK"/>
+        </w:rPr>
+        <w:t>Id</w:t>
       </w:r>
       <w:proofErr w:type="spellEnd"/>
       <w:r>
@@ -7855,6 +7647,432 @@
           <w:color w:val="000000"/>
           <w:lang w:eastAsia="da-DK"/>
         </w:rPr>
+        <w:t>ContactOpenHours</w:t>
+      </w:r>
+      <w:proofErr w:type="spellEnd"/>
+      <w:r>
+        <w:rPr>
+          <w:rFonts w:ascii="Courier New" w:eastAsia="Times New Roman" w:hAnsi="Courier New" w:cs="Courier New"/>
+          <w:color w:val="000000"/>
+          <w:lang w:eastAsia="da-DK"/>
+        </w:rPr>
+        <w:t>;</w:t>
+      </w:r>
+    </w:p>
+    <w:p>
+      <w:pPr>
+        <w:shd w:val="clear" w:color="auto" w:fill="FFFFFF"/>
+        <w:spacing w:after="0" w:line="240" w:lineRule="auto"/>
+        <w:rPr>
+          <w:rFonts w:ascii="Courier New" w:eastAsia="Times New Roman" w:hAnsi="Courier New" w:cs="Courier New"/>
+          <w:color w:val="000000"/>
+          <w:lang w:eastAsia="da-DK"/>
+        </w:rPr>
+      </w:pPr>
+      <w:r>
+        <w:rPr>
+          <w:rFonts w:ascii="Courier New" w:eastAsia="Times New Roman" w:hAnsi="Courier New" w:cs="Courier New"/>
+          <w:color w:val="000000"/>
+          <w:lang w:eastAsia="da-DK"/>
+        </w:rPr>
+        <w:t xml:space="preserve">        </w:t>
+      </w:r>
+      <w:r>
+        <w:rPr>
+          <w:rFonts w:ascii="Courier New" w:eastAsia="Times New Roman" w:hAnsi="Courier New" w:cs="Courier New"/>
+          <w:b/>
+          <w:bCs/>
+          <w:color w:val="0000FF"/>
+          <w:lang w:eastAsia="da-DK"/>
+        </w:rPr>
+        <w:t>public</w:t>
+      </w:r>
+      <w:r>
+        <w:rPr>
+          <w:rFonts w:ascii="Courier New" w:eastAsia="Times New Roman" w:hAnsi="Courier New" w:cs="Courier New"/>
+          <w:color w:val="000000"/>
+          <w:lang w:eastAsia="da-DK"/>
+        </w:rPr>
+        <w:t xml:space="preserve"> </w:t>
+      </w:r>
+      <w:r>
+        <w:rPr>
+          <w:rFonts w:ascii="Courier New" w:eastAsia="Times New Roman" w:hAnsi="Courier New" w:cs="Courier New"/>
+          <w:color w:val="8000FF"/>
+          <w:lang w:eastAsia="da-DK"/>
+        </w:rPr>
+        <w:t>string</w:t>
+      </w:r>
+      <w:r>
+        <w:rPr>
+          <w:rFonts w:ascii="Courier New" w:eastAsia="Times New Roman" w:hAnsi="Courier New" w:cs="Courier New"/>
+          <w:color w:val="000000"/>
+          <w:lang w:eastAsia="da-DK"/>
+        </w:rPr>
+        <w:t xml:space="preserve"> </w:t>
+      </w:r>
+      <w:proofErr w:type="spellStart"/>
+      <w:r>
+        <w:rPr>
+          <w:rFonts w:ascii="Courier New" w:eastAsia="Times New Roman" w:hAnsi="Courier New" w:cs="Courier New"/>
+          <w:color w:val="000000"/>
+          <w:lang w:eastAsia="da-DK"/>
+        </w:rPr>
+        <w:t>EmailRemarks</w:t>
+      </w:r>
+      <w:proofErr w:type="spellEnd"/>
+      <w:r>
+        <w:rPr>
+          <w:rFonts w:ascii="Courier New" w:eastAsia="Times New Roman" w:hAnsi="Courier New" w:cs="Courier New"/>
+          <w:color w:val="000000"/>
+          <w:lang w:eastAsia="da-DK"/>
+        </w:rPr>
+        <w:t>;</w:t>
+      </w:r>
+    </w:p>
+    <w:p>
+      <w:pPr>
+        <w:shd w:val="clear" w:color="auto" w:fill="FFFFFF"/>
+        <w:spacing w:after="0" w:line="240" w:lineRule="auto"/>
+        <w:rPr>
+          <w:rFonts w:ascii="Courier New" w:eastAsia="Times New Roman" w:hAnsi="Courier New" w:cs="Courier New"/>
+          <w:color w:val="000000"/>
+          <w:lang w:eastAsia="da-DK"/>
+        </w:rPr>
+      </w:pPr>
+      <w:r>
+        <w:rPr>
+          <w:rFonts w:ascii="Courier New" w:eastAsia="Times New Roman" w:hAnsi="Courier New" w:cs="Courier New"/>
+          <w:color w:val="000000"/>
+          <w:lang w:eastAsia="da-DK"/>
+        </w:rPr>
+        <w:t xml:space="preserve">        </w:t>
+      </w:r>
+      <w:r>
+        <w:rPr>
+          <w:rFonts w:ascii="Courier New" w:eastAsia="Times New Roman" w:hAnsi="Courier New" w:cs="Courier New"/>
+          <w:b/>
+          <w:bCs/>
+          <w:color w:val="0000FF"/>
+          <w:lang w:eastAsia="da-DK"/>
+        </w:rPr>
+        <w:t>public</w:t>
+      </w:r>
+      <w:r>
+        <w:rPr>
+          <w:rFonts w:ascii="Courier New" w:eastAsia="Times New Roman" w:hAnsi="Courier New" w:cs="Courier New"/>
+          <w:color w:val="000000"/>
+          <w:lang w:eastAsia="da-DK"/>
+        </w:rPr>
+        <w:t xml:space="preserve"> </w:t>
+      </w:r>
+      <w:r>
+        <w:rPr>
+          <w:rFonts w:ascii="Courier New" w:eastAsia="Times New Roman" w:hAnsi="Courier New" w:cs="Courier New"/>
+          <w:color w:val="8000FF"/>
+          <w:lang w:eastAsia="da-DK"/>
+        </w:rPr>
+        <w:t>string</w:t>
+      </w:r>
+      <w:r>
+        <w:rPr>
+          <w:rFonts w:ascii="Courier New" w:eastAsia="Times New Roman" w:hAnsi="Courier New" w:cs="Courier New"/>
+          <w:color w:val="000000"/>
+          <w:lang w:eastAsia="da-DK"/>
+        </w:rPr>
+        <w:t xml:space="preserve"> </w:t>
+      </w:r>
+      <w:r>
+        <w:rPr>
+          <w:rFonts w:ascii="Courier New" w:eastAsia="Times New Roman" w:hAnsi="Courier New" w:cs="Courier New"/>
+          <w:color w:val="000000"/>
+          <w:lang w:eastAsia="da-DK"/>
+        </w:rPr>
+        <w:t>Contact</w:t>
+      </w:r>
+      <w:r>
+        <w:rPr>
+          <w:rFonts w:ascii="Courier New" w:eastAsia="Times New Roman" w:hAnsi="Courier New" w:cs="Courier New"/>
+          <w:color w:val="000000"/>
+          <w:lang w:eastAsia="da-DK"/>
+        </w:rPr>
+        <w:t>;</w:t>
+      </w:r>
+    </w:p>
+    <w:p>
+      <w:pPr>
+        <w:shd w:val="clear" w:color="auto" w:fill="FFFFFF"/>
+        <w:spacing w:after="0" w:line="240" w:lineRule="auto"/>
+        <w:rPr>
+          <w:rFonts w:ascii="Courier New" w:eastAsia="Times New Roman" w:hAnsi="Courier New" w:cs="Courier New"/>
+          <w:b/>
+          <w:bCs/>
+          <w:color w:val="000080"/>
+          <w:lang w:eastAsia="da-DK"/>
+        </w:rPr>
+      </w:pPr>
+      <w:r>
+        <w:rPr>
+          <w:rFonts w:ascii="Courier New" w:eastAsia="Times New Roman" w:hAnsi="Courier New" w:cs="Courier New"/>
+          <w:color w:val="000000"/>
+          <w:lang w:eastAsia="da-DK"/>
+        </w:rPr>
+        <w:t xml:space="preserve">        </w:t>
+      </w:r>
+      <w:r>
+        <w:rPr>
+          <w:rFonts w:ascii="Courier New" w:eastAsia="Times New Roman" w:hAnsi="Courier New" w:cs="Courier New"/>
+          <w:b/>
+          <w:bCs/>
+          <w:color w:val="0000FF"/>
+          <w:lang w:eastAsia="da-DK"/>
+        </w:rPr>
+        <w:t>public</w:t>
+      </w:r>
+      <w:r>
+        <w:rPr>
+          <w:rFonts w:ascii="Courier New" w:eastAsia="Times New Roman" w:hAnsi="Courier New" w:cs="Courier New"/>
+          <w:color w:val="000000"/>
+          <w:lang w:eastAsia="da-DK"/>
+        </w:rPr>
+        <w:t xml:space="preserve"> </w:t>
+      </w:r>
+      <w:r>
+        <w:rPr>
+          <w:rFonts w:ascii="Courier New" w:eastAsia="Times New Roman" w:hAnsi="Courier New" w:cs="Courier New"/>
+          <w:color w:val="8000FF"/>
+          <w:lang w:eastAsia="da-DK"/>
+        </w:rPr>
+        <w:t>string</w:t>
+      </w:r>
+      <w:r>
+        <w:rPr>
+          <w:rFonts w:ascii="Courier New" w:eastAsia="Times New Roman" w:hAnsi="Courier New" w:cs="Courier New"/>
+          <w:color w:val="000000"/>
+          <w:lang w:eastAsia="da-DK"/>
+        </w:rPr>
+        <w:t xml:space="preserve"> </w:t>
+      </w:r>
+      <w:proofErr w:type="spellStart"/>
+      <w:r>
+        <w:rPr>
+          <w:rFonts w:ascii="Courier New" w:eastAsia="Times New Roman" w:hAnsi="Courier New" w:cs="Courier New"/>
+          <w:color w:val="000000"/>
+          <w:lang w:eastAsia="da-DK"/>
+        </w:rPr>
+        <w:t>PostReturn</w:t>
+      </w:r>
+      <w:proofErr w:type="spellEnd"/>
+      <w:r>
+        <w:rPr>
+          <w:rFonts w:ascii="Courier New" w:eastAsia="Times New Roman" w:hAnsi="Courier New" w:cs="Courier New"/>
+          <w:color w:val="000000"/>
+          <w:lang w:eastAsia="da-DK"/>
+        </w:rPr>
+        <w:t>;</w:t>
+      </w:r>
+    </w:p>
+    <w:p>
+      <w:pPr>
+        <w:shd w:val="clear" w:color="auto" w:fill="FFFFFF"/>
+        <w:spacing w:after="0" w:line="240" w:lineRule="auto"/>
+        <w:rPr>
+          <w:rFonts w:ascii="Courier New" w:eastAsia="Times New Roman" w:hAnsi="Courier New" w:cs="Courier New"/>
+          <w:color w:val="000000"/>
+          <w:lang w:eastAsia="da-DK"/>
+        </w:rPr>
+      </w:pPr>
+      <w:r>
+        <w:rPr>
+          <w:rFonts w:ascii="Courier New" w:eastAsia="Times New Roman" w:hAnsi="Courier New" w:cs="Courier New"/>
+          <w:color w:val="000000"/>
+          <w:lang w:eastAsia="da-DK"/>
+        </w:rPr>
+        <w:t xml:space="preserve">        </w:t>
+      </w:r>
+      <w:r>
+        <w:rPr>
+          <w:rFonts w:ascii="Courier New" w:eastAsia="Times New Roman" w:hAnsi="Courier New" w:cs="Courier New"/>
+          <w:b/>
+          <w:bCs/>
+          <w:color w:val="0000FF"/>
+          <w:lang w:eastAsia="da-DK"/>
+        </w:rPr>
+        <w:t>public</w:t>
+      </w:r>
+      <w:r>
+        <w:rPr>
+          <w:rFonts w:ascii="Courier New" w:eastAsia="Times New Roman" w:hAnsi="Courier New" w:cs="Courier New"/>
+          <w:color w:val="000000"/>
+          <w:lang w:eastAsia="da-DK"/>
+        </w:rPr>
+        <w:t xml:space="preserve"> </w:t>
+      </w:r>
+      <w:r>
+        <w:rPr>
+          <w:rFonts w:ascii="Courier New" w:eastAsia="Times New Roman" w:hAnsi="Courier New" w:cs="Courier New"/>
+          <w:color w:val="8000FF"/>
+          <w:lang w:eastAsia="da-DK"/>
+        </w:rPr>
+        <w:t>string</w:t>
+      </w:r>
+      <w:r>
+        <w:rPr>
+          <w:rFonts w:ascii="Courier New" w:eastAsia="Times New Roman" w:hAnsi="Courier New" w:cs="Courier New"/>
+          <w:color w:val="000000"/>
+          <w:lang w:eastAsia="da-DK"/>
+        </w:rPr>
+        <w:t xml:space="preserve"> </w:t>
+      </w:r>
+      <w:proofErr w:type="spellStart"/>
+      <w:r>
+        <w:rPr>
+          <w:rFonts w:ascii="Courier New" w:eastAsia="Times New Roman" w:hAnsi="Courier New" w:cs="Courier New"/>
+          <w:color w:val="000000"/>
+          <w:lang w:eastAsia="da-DK"/>
+        </w:rPr>
+        <w:t>PhoneOpenHours</w:t>
+      </w:r>
+      <w:proofErr w:type="spellEnd"/>
+      <w:r>
+        <w:rPr>
+          <w:rFonts w:ascii="Courier New" w:eastAsia="Times New Roman" w:hAnsi="Courier New" w:cs="Courier New"/>
+          <w:color w:val="000000"/>
+          <w:lang w:eastAsia="da-DK"/>
+        </w:rPr>
+        <w:t>;</w:t>
+      </w:r>
+    </w:p>
+    <w:p>
+      <w:pPr>
+        <w:shd w:val="clear" w:color="auto" w:fill="FFFFFF"/>
+        <w:spacing w:after="0" w:line="240" w:lineRule="auto"/>
+        <w:rPr>
+          <w:rFonts w:ascii="Courier New" w:eastAsia="Times New Roman" w:hAnsi="Courier New" w:cs="Courier New"/>
+          <w:color w:val="000000"/>
+          <w:lang w:eastAsia="da-DK"/>
+        </w:rPr>
+      </w:pPr>
+      <w:r>
+        <w:rPr>
+          <w:rFonts w:ascii="Courier New" w:eastAsia="Times New Roman" w:hAnsi="Courier New" w:cs="Courier New"/>
+          <w:color w:val="000000"/>
+          <w:lang w:eastAsia="da-DK"/>
+        </w:rPr>
+        <w:t xml:space="preserve">        </w:t>
+      </w:r>
+      <w:r>
+        <w:rPr>
+          <w:rFonts w:ascii="Courier New" w:eastAsia="Times New Roman" w:hAnsi="Courier New" w:cs="Courier New"/>
+          <w:b/>
+          <w:bCs/>
+          <w:color w:val="0000FF"/>
+          <w:lang w:eastAsia="da-DK"/>
+        </w:rPr>
+        <w:t>public</w:t>
+      </w:r>
+      <w:r>
+        <w:rPr>
+          <w:rFonts w:ascii="Courier New" w:eastAsia="Times New Roman" w:hAnsi="Courier New" w:cs="Courier New"/>
+          <w:color w:val="000000"/>
+          <w:lang w:eastAsia="da-DK"/>
+        </w:rPr>
+        <w:t xml:space="preserve"> </w:t>
+      </w:r>
+      <w:r>
+        <w:rPr>
+          <w:rFonts w:ascii="Courier New" w:eastAsia="Times New Roman" w:hAnsi="Courier New" w:cs="Courier New"/>
+          <w:color w:val="8000FF"/>
+          <w:lang w:eastAsia="da-DK"/>
+        </w:rPr>
+        <w:t>string</w:t>
+      </w:r>
+      <w:r>
+        <w:rPr>
+          <w:rFonts w:ascii="Courier New" w:eastAsia="Times New Roman" w:hAnsi="Courier New" w:cs="Courier New"/>
+          <w:color w:val="000000"/>
+          <w:lang w:eastAsia="da-DK"/>
+        </w:rPr>
+        <w:t xml:space="preserve"> </w:t>
+      </w:r>
+      <w:proofErr w:type="spellStart"/>
+      <w:r>
+        <w:rPr>
+          <w:rFonts w:ascii="Courier New" w:eastAsia="Times New Roman" w:hAnsi="Courier New" w:cs="Courier New"/>
+          <w:color w:val="000000"/>
+          <w:lang w:eastAsia="da-DK"/>
+        </w:rPr>
+        <w:t>Ean</w:t>
+      </w:r>
+      <w:proofErr w:type="spellEnd"/>
+      <w:r>
+        <w:rPr>
+          <w:rFonts w:ascii="Courier New" w:eastAsia="Times New Roman" w:hAnsi="Courier New" w:cs="Courier New"/>
+          <w:color w:val="000000"/>
+          <w:lang w:eastAsia="da-DK"/>
+        </w:rPr>
+        <w:t>;</w:t>
+      </w:r>
+    </w:p>
+    <w:p>
+      <w:pPr>
+        <w:shd w:val="clear" w:color="auto" w:fill="FFFFFF"/>
+        <w:spacing w:after="0" w:line="240" w:lineRule="auto"/>
+        <w:rPr>
+          <w:rFonts w:ascii="Courier New" w:eastAsia="Times New Roman" w:hAnsi="Courier New" w:cs="Courier New"/>
+          <w:color w:val="000000"/>
+          <w:lang w:eastAsia="da-DK"/>
+        </w:rPr>
+      </w:pPr>
+      <w:r>
+        <w:rPr>
+          <w:rFonts w:ascii="Courier New" w:eastAsia="Times New Roman" w:hAnsi="Courier New" w:cs="Courier New"/>
+          <w:color w:val="000000"/>
+          <w:lang w:eastAsia="da-DK"/>
+        </w:rPr>
+        <w:t xml:space="preserve">        </w:t>
+      </w:r>
+      <w:r>
+        <w:rPr>
+          <w:rFonts w:ascii="Courier New" w:eastAsia="Times New Roman" w:hAnsi="Courier New" w:cs="Courier New"/>
+          <w:b/>
+          <w:bCs/>
+          <w:color w:val="0000FF"/>
+          <w:lang w:eastAsia="da-DK"/>
+        </w:rPr>
+        <w:t>public</w:t>
+      </w:r>
+      <w:r>
+        <w:rPr>
+          <w:rFonts w:ascii="Courier New" w:eastAsia="Times New Roman" w:hAnsi="Courier New" w:cs="Courier New"/>
+          <w:color w:val="000000"/>
+          <w:lang w:eastAsia="da-DK"/>
+        </w:rPr>
+        <w:t xml:space="preserve"> </w:t>
+      </w:r>
+      <w:r>
+        <w:rPr>
+          <w:rFonts w:ascii="Courier New" w:eastAsia="Times New Roman" w:hAnsi="Courier New" w:cs="Courier New"/>
+          <w:color w:val="8000FF"/>
+          <w:lang w:eastAsia="da-DK"/>
+        </w:rPr>
+        <w:t>string</w:t>
+      </w:r>
+      <w:r>
+        <w:rPr>
+          <w:rFonts w:ascii="Courier New" w:eastAsia="Times New Roman" w:hAnsi="Courier New" w:cs="Courier New"/>
+          <w:color w:val="000000"/>
+          <w:lang w:eastAsia="da-DK"/>
+        </w:rPr>
+        <w:t xml:space="preserve"> </w:t>
+      </w:r>
+      <w:proofErr w:type="spellStart"/>
+      <w:r>
+        <w:rPr>
+          <w:rFonts w:ascii="Courier New" w:eastAsia="Times New Roman" w:hAnsi="Courier New" w:cs="Courier New"/>
+          <w:color w:val="000000"/>
+          <w:lang w:eastAsia="da-DK"/>
+        </w:rPr>
         <w:t>Url</w:t>
       </w:r>
       <w:proofErr w:type="spellEnd"/>
@@ -8252,7 +8470,7 @@
           <w:color w:val="000000"/>
           <w:lang w:eastAsia="da-DK"/>
         </w:rPr>
-        <w:t>ContactForgTasks</w:t>
+        <w:t>ContactForTasks</w:t>
       </w:r>
       <w:proofErr w:type="spellEnd"/>
       <w:r>
@@ -9016,7 +9234,11 @@
             </w:r>
             <w:proofErr w:type="spellEnd"/>
             <w:r>
-              <w:t xml:space="preserve"> being registered, is a team that performs payouts, then this field must be filled out, and reference the </w:t>
+              <w:t xml:space="preserve"> being registered, is a team that performs payouts, then this field must be filled </w:t>
+            </w:r>
+            <w:r>
+              <w:lastRenderedPageBreak/>
+              <w:t xml:space="preserve">out, and reference the </w:t>
             </w:r>
             <w:proofErr w:type="spellStart"/>
             <w:r>
@@ -9060,15 +9282,26 @@
             <w:pPr>
               <w:rPr>
                 <w:b w:val="0"/>
+                <w:bCs w:val="0"/>
               </w:rPr>
             </w:pPr>
+            <w:proofErr w:type="spellStart"/>
             <w:r>
               <w:rPr>
                 <w:b w:val="0"/>
+                <w:bCs w:val="0"/>
               </w:rPr>
               <w:lastRenderedPageBreak/>
-              <w:t>Timestamp</w:t>
-            </w:r>
+              <w:t>ManagerU</w:t>
+            </w:r>
+            <w:r>
+              <w:rPr>
+                <w:b w:val="0"/>
+                <w:bCs w:val="0"/>
+              </w:rPr>
+              <w:t>uid</w:t>
+            </w:r>
+            <w:proofErr w:type="spellEnd"/>
           </w:p>
         </w:tc>
         <w:tc>
@@ -9093,20 +9326,15 @@
               <w:cnfStyle w:val="000000000000" w:firstRow="0" w:lastRow="0" w:firstColumn="0" w:lastColumn="0" w:oddVBand="0" w:evenVBand="0" w:oddHBand="0" w:evenHBand="0" w:firstRowFirstColumn="0" w:firstRowLastColumn="0" w:lastRowFirstColumn="0" w:lastRowLastColumn="0"/>
             </w:pPr>
             <w:r>
-              <w:t>This is the timestamp of the registration. It is recommended to leave it empty, as it will then default to today.</w:t>
-            </w:r>
-          </w:p>
-          <w:p>
-            <w:pPr>
-              <w:cnfStyle w:val="000000000000" w:firstRow="0" w:lastRow="0" w:firstColumn="0" w:lastColumn="0" w:oddVBand="0" w:evenVBand="0" w:oddHBand="0" w:evenHBand="0" w:firstRowFirstColumn="0" w:firstRowLastColumn="0" w:lastRowFirstColumn="0" w:lastRowLastColumn="0"/>
-            </w:pPr>
-          </w:p>
-          <w:p>
-            <w:pPr>
-              <w:cnfStyle w:val="000000000000" w:firstRow="0" w:lastRow="0" w:firstColumn="0" w:lastColumn="0" w:oddVBand="0" w:evenVBand="0" w:oddHBand="0" w:evenHBand="0" w:firstRowFirstColumn="0" w:firstRowLastColumn="0" w:lastRowFirstColumn="0" w:lastRowLastColumn="0"/>
-            </w:pPr>
-            <w:r>
-              <w:t>It is not currently possible to register data into the future, as these will be rejected by Organisation. This might be possible in later releases of Organisation.</w:t>
+              <w:t xml:space="preserve">UUID that references the User object that is the manager for this </w:t>
+            </w:r>
+            <w:proofErr w:type="spellStart"/>
+            <w:r>
+              <w:t>OrgUnit</w:t>
+            </w:r>
+            <w:proofErr w:type="spellEnd"/>
+            <w:r>
+              <w:t>.</w:t>
             </w:r>
           </w:p>
         </w:tc>
@@ -9123,6 +9351,66 @@
                 <w:b w:val="0"/>
               </w:rPr>
             </w:pPr>
+            <w:r>
+              <w:rPr>
+                <w:b w:val="0"/>
+              </w:rPr>
+              <w:t>Timestamp</w:t>
+            </w:r>
+          </w:p>
+        </w:tc>
+        <w:tc>
+          <w:tcPr>
+            <w:tcW w:w="1414" w:type="dxa"/>
+          </w:tcPr>
+          <w:p>
+            <w:pPr>
+              <w:cnfStyle w:val="000000000000" w:firstRow="0" w:lastRow="0" w:firstColumn="0" w:lastColumn="0" w:oddVBand="0" w:evenVBand="0" w:oddHBand="0" w:evenHBand="0" w:firstRowFirstColumn="0" w:firstRowLastColumn="0" w:lastRowFirstColumn="0" w:lastRowLastColumn="0"/>
+            </w:pPr>
+            <w:r>
+              <w:t>No</w:t>
+            </w:r>
+          </w:p>
+        </w:tc>
+        <w:tc>
+          <w:tcPr>
+            <w:tcW w:w="5410" w:type="dxa"/>
+          </w:tcPr>
+          <w:p>
+            <w:pPr>
+              <w:cnfStyle w:val="000000000000" w:firstRow="0" w:lastRow="0" w:firstColumn="0" w:lastColumn="0" w:oddVBand="0" w:evenVBand="0" w:oddHBand="0" w:evenHBand="0" w:firstRowFirstColumn="0" w:firstRowLastColumn="0" w:lastRowFirstColumn="0" w:lastRowLastColumn="0"/>
+            </w:pPr>
+            <w:r>
+              <w:t>This is the timestamp of the registration. It is recommended to leave it empty, as it will then default to today.</w:t>
+            </w:r>
+          </w:p>
+          <w:p>
+            <w:pPr>
+              <w:cnfStyle w:val="000000000000" w:firstRow="0" w:lastRow="0" w:firstColumn="0" w:lastColumn="0" w:oddVBand="0" w:evenVBand="0" w:oddHBand="0" w:evenHBand="0" w:firstRowFirstColumn="0" w:firstRowLastColumn="0" w:lastRowFirstColumn="0" w:lastRowLastColumn="0"/>
+            </w:pPr>
+          </w:p>
+          <w:p>
+            <w:pPr>
+              <w:cnfStyle w:val="000000000000" w:firstRow="0" w:lastRow="0" w:firstColumn="0" w:lastColumn="0" w:oddVBand="0" w:evenVBand="0" w:oddHBand="0" w:evenHBand="0" w:firstRowFirstColumn="0" w:firstRowLastColumn="0" w:lastRowFirstColumn="0" w:lastRowLastColumn="0"/>
+            </w:pPr>
+            <w:r>
+              <w:t>It is not currently possible to register data into the future, as these will be rejected by Organisation. This might be possible in later releases of Organisation.</w:t>
+            </w:r>
+          </w:p>
+        </w:tc>
+      </w:tr>
+      <w:tr>
+        <w:tc>
+          <w:tcPr>
+            <w:cnfStyle w:val="001000000000" w:firstRow="0" w:lastRow="0" w:firstColumn="1" w:lastColumn="0" w:oddVBand="0" w:evenVBand="0" w:oddHBand="0" w:evenHBand="0" w:firstRowFirstColumn="0" w:firstRowLastColumn="0" w:lastRowFirstColumn="0" w:lastRowLastColumn="0"/>
+            <w:tcW w:w="2804" w:type="dxa"/>
+          </w:tcPr>
+          <w:p>
+            <w:pPr>
+              <w:rPr>
+                <w:b w:val="0"/>
+              </w:rPr>
+            </w:pPr>
             <w:proofErr w:type="spellStart"/>
             <w:r>
               <w:rPr>
@@ -9424,16 +9712,18 @@
             <w:pPr>
               <w:rPr>
                 <w:b w:val="0"/>
-                <w:lang w:val="da-DK"/>
+                <w:bCs w:val="0"/>
               </w:rPr>
             </w:pPr>
+            <w:proofErr w:type="spellStart"/>
             <w:r>
               <w:rPr>
                 <w:b w:val="0"/>
-                <w:lang w:val="da-DK"/>
-              </w:rPr>
-              <w:t>ContactOpenHours</w:t>
-            </w:r>
+                <w:bCs w:val="0"/>
+              </w:rPr>
+              <w:t>LOSId</w:t>
+            </w:r>
+            <w:proofErr w:type="spellEnd"/>
           </w:p>
         </w:tc>
         <w:tc>
@@ -9443,14 +9733,8 @@
           <w:p>
             <w:pPr>
               <w:cnfStyle w:val="000000000000" w:firstRow="0" w:lastRow="0" w:firstColumn="0" w:lastColumn="0" w:oddVBand="0" w:evenVBand="0" w:oddHBand="0" w:evenHBand="0" w:firstRowFirstColumn="0" w:firstRowLastColumn="0" w:lastRowFirstColumn="0" w:lastRowLastColumn="0"/>
-              <w:rPr>
-                <w:lang w:val="da-DK"/>
-              </w:rPr>
             </w:pPr>
             <w:r>
-              <w:rPr>
-                <w:lang w:val="da-DK"/>
-              </w:rPr>
               <w:t>No</w:t>
             </w:r>
           </w:p>
@@ -9464,7 +9748,7 @@
               <w:cnfStyle w:val="000000000000" w:firstRow="0" w:lastRow="0" w:firstColumn="0" w:lastColumn="0" w:oddVBand="0" w:evenVBand="0" w:oddHBand="0" w:evenHBand="0" w:firstRowFirstColumn="0" w:firstRowLastColumn="0" w:lastRowFirstColumn="0" w:lastRowLastColumn="0"/>
             </w:pPr>
             <w:r>
-              <w:t xml:space="preserve">For contact purposes, it is possible to register at which days and which hours of the day, that this </w:t>
+              <w:t xml:space="preserve">This is the ID of the </w:t>
             </w:r>
             <w:proofErr w:type="spellStart"/>
             <w:r>
@@ -9472,20 +9756,7 @@
             </w:r>
             <w:proofErr w:type="spellEnd"/>
             <w:r>
-              <w:t xml:space="preserve"> is open for business.</w:t>
-            </w:r>
-          </w:p>
-          <w:p>
-            <w:pPr>
-              <w:cnfStyle w:val="000000000000" w:firstRow="0" w:lastRow="0" w:firstColumn="0" w:lastColumn="0" w:oddVBand="0" w:evenVBand="0" w:oddHBand="0" w:evenHBand="0" w:firstRowFirstColumn="0" w:firstRowLastColumn="0" w:lastRowFirstColumn="0" w:lastRowLastColumn="0"/>
-            </w:pPr>
-          </w:p>
-          <w:p>
-            <w:pPr>
-              <w:cnfStyle w:val="000000000000" w:firstRow="0" w:lastRow="0" w:firstColumn="0" w:lastColumn="0" w:oddVBand="0" w:evenVBand="0" w:oddHBand="0" w:evenHBand="0" w:firstRowFirstColumn="0" w:firstRowLastColumn="0" w:lastRowFirstColumn="0" w:lastRowLastColumn="0"/>
-            </w:pPr>
-            <w:r>
-              <w:t>KOMBIT will at some point document the exact format that this value must be written in, so for now leave this field empty.</w:t>
+              <w:t xml:space="preserve"> if it comes from LOS. This is used to support certain legacy KMD systems.</w:t>
             </w:r>
           </w:p>
         </w:tc>
@@ -9500,6 +9771,82 @@
             <w:pPr>
               <w:rPr>
                 <w:b w:val="0"/>
+                <w:lang w:val="da-DK"/>
+              </w:rPr>
+            </w:pPr>
+            <w:r>
+              <w:rPr>
+                <w:b w:val="0"/>
+                <w:lang w:val="da-DK"/>
+              </w:rPr>
+              <w:t>ContactOpenHours</w:t>
+            </w:r>
+          </w:p>
+        </w:tc>
+        <w:tc>
+          <w:tcPr>
+            <w:tcW w:w="1414" w:type="dxa"/>
+          </w:tcPr>
+          <w:p>
+            <w:pPr>
+              <w:cnfStyle w:val="000000000000" w:firstRow="0" w:lastRow="0" w:firstColumn="0" w:lastColumn="0" w:oddVBand="0" w:evenVBand="0" w:oddHBand="0" w:evenHBand="0" w:firstRowFirstColumn="0" w:firstRowLastColumn="0" w:lastRowFirstColumn="0" w:lastRowLastColumn="0"/>
+              <w:rPr>
+                <w:lang w:val="da-DK"/>
+              </w:rPr>
+            </w:pPr>
+            <w:r>
+              <w:rPr>
+                <w:lang w:val="da-DK"/>
+              </w:rPr>
+              <w:t>No</w:t>
+            </w:r>
+          </w:p>
+        </w:tc>
+        <w:tc>
+          <w:tcPr>
+            <w:tcW w:w="5410" w:type="dxa"/>
+          </w:tcPr>
+          <w:p>
+            <w:pPr>
+              <w:cnfStyle w:val="000000000000" w:firstRow="0" w:lastRow="0" w:firstColumn="0" w:lastColumn="0" w:oddVBand="0" w:evenVBand="0" w:oddHBand="0" w:evenHBand="0" w:firstRowFirstColumn="0" w:firstRowLastColumn="0" w:lastRowFirstColumn="0" w:lastRowLastColumn="0"/>
+            </w:pPr>
+            <w:r>
+              <w:t xml:space="preserve">For contact purposes, it is possible to register at which days and which hours of the day, that this </w:t>
+            </w:r>
+            <w:proofErr w:type="spellStart"/>
+            <w:r>
+              <w:t>OrgUnit</w:t>
+            </w:r>
+            <w:proofErr w:type="spellEnd"/>
+            <w:r>
+              <w:t xml:space="preserve"> is open for business.</w:t>
+            </w:r>
+          </w:p>
+          <w:p>
+            <w:pPr>
+              <w:cnfStyle w:val="000000000000" w:firstRow="0" w:lastRow="0" w:firstColumn="0" w:lastColumn="0" w:oddVBand="0" w:evenVBand="0" w:oddHBand="0" w:evenHBand="0" w:firstRowFirstColumn="0" w:firstRowLastColumn="0" w:lastRowFirstColumn="0" w:lastRowLastColumn="0"/>
+            </w:pPr>
+          </w:p>
+          <w:p>
+            <w:pPr>
+              <w:cnfStyle w:val="000000000000" w:firstRow="0" w:lastRow="0" w:firstColumn="0" w:lastColumn="0" w:oddVBand="0" w:evenVBand="0" w:oddHBand="0" w:evenHBand="0" w:firstRowFirstColumn="0" w:firstRowLastColumn="0" w:lastRowFirstColumn="0" w:lastRowLastColumn="0"/>
+            </w:pPr>
+            <w:r>
+              <w:t>KOMBIT will at some point document the exact format that this value must be written in, so for now leave this field empty.</w:t>
+            </w:r>
+          </w:p>
+        </w:tc>
+      </w:tr>
+      <w:tr>
+        <w:tc>
+          <w:tcPr>
+            <w:cnfStyle w:val="001000000000" w:firstRow="0" w:lastRow="0" w:firstColumn="1" w:lastColumn="0" w:oddVBand="0" w:evenVBand="0" w:oddHBand="0" w:evenHBand="0" w:firstRowFirstColumn="0" w:firstRowLastColumn="0" w:lastRowFirstColumn="0" w:lastRowLastColumn="0"/>
+            <w:tcW w:w="2804" w:type="dxa"/>
+          </w:tcPr>
+          <w:p>
+            <w:pPr>
+              <w:rPr>
+                <w:b w:val="0"/>
               </w:rPr>
             </w:pPr>
             <w:proofErr w:type="spellStart"/>
@@ -9956,13 +10303,16 @@
             <w:pPr>
               <w:rPr>
                 <w:b w:val="0"/>
+                <w:bCs w:val="0"/>
               </w:rPr>
             </w:pPr>
             <w:r>
               <w:rPr>
                 <w:b w:val="0"/>
-              </w:rPr>
-              <w:t>Tasks</w:t>
+                <w:bCs w:val="0"/>
+              </w:rPr>
+              <w:lastRenderedPageBreak/>
+              <w:t>Type</w:t>
             </w:r>
           </w:p>
         </w:tc>
@@ -9975,7 +10325,7 @@
               <w:cnfStyle w:val="000000000000" w:firstRow="0" w:lastRow="0" w:firstColumn="0" w:lastColumn="0" w:oddVBand="0" w:evenVBand="0" w:oddHBand="0" w:evenHBand="0" w:firstRowFirstColumn="0" w:firstRowLastColumn="0" w:lastRowFirstColumn="0" w:lastRowLastColumn="0"/>
             </w:pPr>
             <w:r>
-              <w:t>No</w:t>
+              <w:t>Yes</w:t>
             </w:r>
           </w:p>
         </w:tc>
@@ -9988,42 +10338,7 @@
               <w:cnfStyle w:val="000000000000" w:firstRow="0" w:lastRow="0" w:firstColumn="0" w:lastColumn="0" w:oddVBand="0" w:evenVBand="0" w:oddHBand="0" w:evenHBand="0" w:firstRowFirstColumn="0" w:firstRowLastColumn="0" w:lastRowFirstColumn="0" w:lastRowLastColumn="0"/>
             </w:pPr>
             <w:r>
-              <w:t xml:space="preserve">A list of UUIDs referencing the KLE objects in STS </w:t>
-            </w:r>
-            <w:proofErr w:type="spellStart"/>
-            <w:r>
-              <w:t>Klassifikation</w:t>
-            </w:r>
-            <w:proofErr w:type="spellEnd"/>
-            <w:r>
-              <w:t>.</w:t>
-            </w:r>
-          </w:p>
-          <w:p>
-            <w:pPr>
-              <w:cnfStyle w:val="000000000000" w:firstRow="0" w:lastRow="0" w:firstColumn="0" w:lastColumn="0" w:oddVBand="0" w:evenVBand="0" w:oddHBand="0" w:evenHBand="0" w:firstRowFirstColumn="0" w:firstRowLastColumn="0" w:lastRowFirstColumn="0" w:lastRowLastColumn="0"/>
-            </w:pPr>
-          </w:p>
-          <w:p>
-            <w:pPr>
-              <w:cnfStyle w:val="000000000000" w:firstRow="0" w:lastRow="0" w:firstColumn="0" w:lastColumn="0" w:oddVBand="0" w:evenVBand="0" w:oddHBand="0" w:evenHBand="0" w:firstRowFirstColumn="0" w:firstRowLastColumn="0" w:lastRowFirstColumn="0" w:lastRowLastColumn="0"/>
-            </w:pPr>
-            <w:r>
-              <w:t>Used for describing wh</w:t>
-            </w:r>
-            <w:r>
-              <w:t>ich</w:t>
-            </w:r>
-            <w:r>
-              <w:t xml:space="preserve"> tasks are solved in this </w:t>
-            </w:r>
-            <w:proofErr w:type="spellStart"/>
-            <w:r>
-              <w:t>OrgUnit</w:t>
-            </w:r>
-            <w:proofErr w:type="spellEnd"/>
-            <w:r>
-              <w:t>.</w:t>
+              <w:t>Must be filled out with one of the values in the enumeration: DEPARTMENT or TEAM. DEPARTMENT is the “normal” value, whereas TEAM is currently only used in DUBU.</w:t>
             </w:r>
           </w:p>
         </w:tc>
@@ -10040,6 +10355,88 @@
                 <w:b w:val="0"/>
               </w:rPr>
             </w:pPr>
+            <w:r>
+              <w:rPr>
+                <w:b w:val="0"/>
+              </w:rPr>
+              <w:t>Tasks</w:t>
+            </w:r>
+          </w:p>
+        </w:tc>
+        <w:tc>
+          <w:tcPr>
+            <w:tcW w:w="1414" w:type="dxa"/>
+          </w:tcPr>
+          <w:p>
+            <w:pPr>
+              <w:cnfStyle w:val="000000000000" w:firstRow="0" w:lastRow="0" w:firstColumn="0" w:lastColumn="0" w:oddVBand="0" w:evenVBand="0" w:oddHBand="0" w:evenHBand="0" w:firstRowFirstColumn="0" w:firstRowLastColumn="0" w:lastRowFirstColumn="0" w:lastRowLastColumn="0"/>
+            </w:pPr>
+            <w:r>
+              <w:t>No</w:t>
+            </w:r>
+          </w:p>
+        </w:tc>
+        <w:tc>
+          <w:tcPr>
+            <w:tcW w:w="5410" w:type="dxa"/>
+          </w:tcPr>
+          <w:p>
+            <w:pPr>
+              <w:cnfStyle w:val="000000000000" w:firstRow="0" w:lastRow="0" w:firstColumn="0" w:lastColumn="0" w:oddVBand="0" w:evenVBand="0" w:oddHBand="0" w:evenHBand="0" w:firstRowFirstColumn="0" w:firstRowLastColumn="0" w:lastRowFirstColumn="0" w:lastRowLastColumn="0"/>
+            </w:pPr>
+            <w:r>
+              <w:t xml:space="preserve">A list of UUIDs referencing the KLE objects in STS </w:t>
+            </w:r>
+            <w:proofErr w:type="spellStart"/>
+            <w:r>
+              <w:t>Klassifikation</w:t>
+            </w:r>
+            <w:proofErr w:type="spellEnd"/>
+            <w:r>
+              <w:t>.</w:t>
+            </w:r>
+          </w:p>
+          <w:p>
+            <w:pPr>
+              <w:cnfStyle w:val="000000000000" w:firstRow="0" w:lastRow="0" w:firstColumn="0" w:lastColumn="0" w:oddVBand="0" w:evenVBand="0" w:oddHBand="0" w:evenHBand="0" w:firstRowFirstColumn="0" w:firstRowLastColumn="0" w:lastRowFirstColumn="0" w:lastRowLastColumn="0"/>
+            </w:pPr>
+          </w:p>
+          <w:p>
+            <w:pPr>
+              <w:cnfStyle w:val="000000000000" w:firstRow="0" w:lastRow="0" w:firstColumn="0" w:lastColumn="0" w:oddVBand="0" w:evenVBand="0" w:oddHBand="0" w:evenHBand="0" w:firstRowFirstColumn="0" w:firstRowLastColumn="0" w:lastRowFirstColumn="0" w:lastRowLastColumn="0"/>
+            </w:pPr>
+            <w:r>
+              <w:t>Used for describing wh</w:t>
+            </w:r>
+            <w:r>
+              <w:t>ich</w:t>
+            </w:r>
+            <w:r>
+              <w:t xml:space="preserve"> tasks are solved in this </w:t>
+            </w:r>
+            <w:proofErr w:type="spellStart"/>
+            <w:r>
+              <w:t>OrgUnit</w:t>
+            </w:r>
+            <w:proofErr w:type="spellEnd"/>
+            <w:r>
+              <w:t>.</w:t>
+            </w:r>
+          </w:p>
+        </w:tc>
+      </w:tr>
+      <w:tr>
+        <w:tc>
+          <w:tcPr>
+            <w:cnfStyle w:val="001000000000" w:firstRow="0" w:lastRow="0" w:firstColumn="1" w:lastColumn="0" w:oddVBand="0" w:evenVBand="0" w:oddHBand="0" w:evenHBand="0" w:firstRowFirstColumn="0" w:firstRowLastColumn="0" w:lastRowFirstColumn="0" w:lastRowLastColumn="0"/>
+            <w:tcW w:w="2804" w:type="dxa"/>
+          </w:tcPr>
+          <w:p>
+            <w:pPr>
+              <w:rPr>
+                <w:b w:val="0"/>
+              </w:rPr>
+            </w:pPr>
             <w:proofErr w:type="spellStart"/>
             <w:r>
               <w:rPr>
@@ -10134,7 +10531,6 @@
         </w:rPr>
       </w:pPr>
       <w:r>
-        <w:lastRenderedPageBreak/>
         <w:br w:type="page"/>
       </w:r>
     </w:p>
@@ -15048,7 +15444,9 @@
         <w:spacing w:after="0" w:line="240" w:lineRule="auto"/>
         <w:rPr>
           <w:rFonts w:ascii="Courier New" w:eastAsia="Times New Roman" w:hAnsi="Courier New" w:cs="Courier New"/>
-          <w:color w:val="000000"/>
+          <w:b/>
+          <w:bCs/>
+          <w:color w:val="8000FF"/>
           <w:lang w:eastAsia="da-DK"/>
         </w:rPr>
       </w:pPr>
@@ -15111,6 +15509,101 @@
           <w:lang w:eastAsia="da-DK"/>
         </w:rPr>
         <w:t>null</w:t>
+      </w:r>
+      <w:r>
+        <w:rPr>
+          <w:rFonts w:ascii="Courier New" w:eastAsia="Times New Roman" w:hAnsi="Courier New" w:cs="Courier New"/>
+          <w:b/>
+          <w:bCs/>
+          <w:color w:val="8000FF"/>
+          <w:lang w:eastAsia="da-DK"/>
+        </w:rPr>
+        <w:t>,</w:t>
+      </w:r>
+    </w:p>
+    <w:p>
+      <w:pPr>
+        <w:shd w:val="clear" w:color="auto" w:fill="FFFFFF"/>
+        <w:spacing w:after="0" w:line="240" w:lineRule="auto"/>
+        <w:rPr>
+          <w:rFonts w:ascii="Courier New" w:eastAsia="Times New Roman" w:hAnsi="Courier New" w:cs="Courier New"/>
+          <w:color w:val="000000"/>
+          <w:lang w:eastAsia="da-DK"/>
+        </w:rPr>
+      </w:pPr>
+      <w:r>
+        <w:rPr>
+          <w:rFonts w:ascii="Courier New" w:eastAsia="Times New Roman" w:hAnsi="Courier New" w:cs="Courier New"/>
+          <w:color w:val="000000"/>
+          <w:lang w:eastAsia="da-DK"/>
+        </w:rPr>
+        <w:t xml:space="preserve">  </w:t>
+      </w:r>
+      <w:r>
+        <w:rPr>
+          <w:rFonts w:ascii="Courier New" w:eastAsia="Times New Roman" w:hAnsi="Courier New" w:cs="Courier New"/>
+          <w:color w:val="800000"/>
+          <w:lang w:eastAsia="da-DK"/>
+        </w:rPr>
+        <w:t>"</w:t>
+      </w:r>
+      <w:r>
+        <w:rPr>
+          <w:rFonts w:ascii="Courier New" w:eastAsia="Times New Roman" w:hAnsi="Courier New" w:cs="Courier New"/>
+          <w:color w:val="800000"/>
+          <w:lang w:eastAsia="da-DK"/>
+        </w:rPr>
+        <w:t>Type</w:t>
+      </w:r>
+      <w:r>
+        <w:rPr>
+          <w:rFonts w:ascii="Courier New" w:eastAsia="Times New Roman" w:hAnsi="Courier New" w:cs="Courier New"/>
+          <w:color w:val="800000"/>
+          <w:lang w:eastAsia="da-DK"/>
+        </w:rPr>
+        <w:t>"</w:t>
+      </w:r>
+      <w:r>
+        <w:rPr>
+          <w:rFonts w:ascii="Courier New" w:eastAsia="Times New Roman" w:hAnsi="Courier New" w:cs="Courier New"/>
+          <w:b/>
+          <w:bCs/>
+          <w:color w:val="8000FF"/>
+          <w:lang w:eastAsia="da-DK"/>
+        </w:rPr>
+        <w:t>:</w:t>
+      </w:r>
+      <w:r>
+        <w:rPr>
+          <w:rFonts w:ascii="Courier New" w:eastAsia="Times New Roman" w:hAnsi="Courier New" w:cs="Courier New"/>
+          <w:color w:val="000000"/>
+          <w:lang w:eastAsia="da-DK"/>
+        </w:rPr>
+        <w:t xml:space="preserve"> </w:t>
+      </w:r>
+      <w:r>
+        <w:rPr>
+          <w:rFonts w:ascii="Courier New" w:eastAsia="Times New Roman" w:hAnsi="Courier New" w:cs="Courier New"/>
+          <w:color w:val="800000"/>
+          <w:lang w:eastAsia="da-DK"/>
+        </w:rPr>
+        <w:t>"</w:t>
+      </w:r>
+      <w:r>
+        <w:rPr>
+          <w:rFonts w:ascii="Courier New" w:eastAsia="Times New Roman" w:hAnsi="Courier New" w:cs="Courier New"/>
+          <w:color w:val="800000"/>
+          <w:lang w:eastAsia="da-DK"/>
+        </w:rPr>
+        <w:t>DEPARTMENT</w:t>
+      </w:r>
+      <w:r>
+        <w:rPr>
+          <w:rFonts w:ascii="Courier New" w:eastAsia="Times New Roman" w:hAnsi="Courier New" w:cs="Courier New"/>
+          <w:color w:val="800000"/>
+          <w:lang w:eastAsia="da-DK"/>
+        </w:rPr>
+        <w:t>"</w:t>
       </w:r>
       <w:r>
         <w:rPr>
@@ -15632,7 +16125,7 @@
           <w:rPr>
             <w:rStyle w:val="Hyperlink"/>
           </w:rPr>
-          <w:t>http://&lt;server&gt;:5000/api/orgUnit/uuid=3094b893-157c-4f20-91ef-bd2e95ee26fe</w:t>
+          <w:t>http://&lt;server&gt;:5000/api/orgUnit/3094b893-157c-4f20-91ef-bd2e95ee26fe</w:t>
         </w:r>
       </w:hyperlink>
     </w:p>
@@ -15643,14 +16136,30 @@
       </w:r>
     </w:p>
     <w:p>
-      <w:hyperlink w:history="1">
-        <w:r>
-          <w:rPr>
-            <w:rStyle w:val="Hyperlink"/>
-          </w:rPr>
-          <w:t>http://&lt;server&gt;:5000/api/orgUnit/uuid=3094b893-157c-4f20-91ef-bd2e95ee26fe</w:t>
-        </w:r>
-      </w:hyperlink>
+      <w:r>
+        <w:fldChar w:fldCharType="begin"/>
+      </w:r>
+      <w:r>
+        <w:instrText xml:space="preserve"> HYPERLINK "</w:instrText>
+      </w:r>
+      <w:r>
+        <w:instrText>http://&lt;server&gt;:5000/api/orgUnit/3094b893-157c-4f20-91ef-bd2e95ee26fe</w:instrText>
+      </w:r>
+      <w:r>
+        <w:instrText xml:space="preserve">" </w:instrText>
+      </w:r>
+      <w:r>
+        <w:fldChar w:fldCharType="separate"/>
+      </w:r>
+      <w:r>
+        <w:rPr>
+          <w:rStyle w:val="Hyperlink"/>
+        </w:rPr>
+        <w:t>http://&lt;server&gt;:5000/api/orgUnit/3094b893-157c-4f20-91ef-bd2e95ee26fe</w:t>
+      </w:r>
+      <w:r>
+        <w:fldChar w:fldCharType="end"/>
+      </w:r>
     </w:p>
     <w:p>
       <w:pPr>
@@ -18984,7 +19493,9 @@
         <w:spacing w:after="0" w:line="240" w:lineRule="auto"/>
         <w:rPr>
           <w:rFonts w:ascii="Courier New" w:eastAsia="Times New Roman" w:hAnsi="Courier New" w:cs="Courier New"/>
-          <w:color w:val="000000"/>
+          <w:b/>
+          <w:bCs/>
+          <w:color w:val="000080"/>
           <w:lang w:eastAsia="da-DK"/>
         </w:rPr>
       </w:pPr>
@@ -19060,6 +19571,103 @@
         </w:rPr>
         <w:t>"12312312312"</w:t>
       </w:r>
+      <w:r>
+        <w:rPr>
+          <w:rFonts w:ascii="Courier New" w:eastAsia="Times New Roman" w:hAnsi="Courier New" w:cs="Courier New"/>
+          <w:b/>
+          <w:bCs/>
+          <w:color w:val="000080"/>
+          <w:lang w:eastAsia="da-DK"/>
+        </w:rPr>
+        <w:t>;</w:t>
+      </w:r>
+    </w:p>
+    <w:p>
+      <w:pPr>
+        <w:shd w:val="clear" w:color="auto" w:fill="FFFFFF"/>
+        <w:spacing w:after="0" w:line="240" w:lineRule="auto"/>
+        <w:rPr>
+          <w:rFonts w:ascii="Courier New" w:eastAsia="Times New Roman" w:hAnsi="Courier New" w:cs="Courier New"/>
+          <w:b/>
+          <w:bCs/>
+          <w:color w:val="000080"/>
+          <w:lang w:eastAsia="da-DK"/>
+        </w:rPr>
+      </w:pPr>
+      <w:r>
+        <w:rPr>
+          <w:rFonts w:ascii="Courier New" w:eastAsia="Times New Roman" w:hAnsi="Courier New" w:cs="Courier New"/>
+          <w:color w:val="000000"/>
+          <w:lang w:eastAsia="da-DK"/>
+        </w:rPr>
+        <w:t xml:space="preserve">            </w:t>
+      </w:r>
+      <w:proofErr w:type="spellStart"/>
+      <w:proofErr w:type="gramStart"/>
+      <w:r>
+        <w:rPr>
+          <w:rFonts w:ascii="Courier New" w:eastAsia="Times New Roman" w:hAnsi="Courier New" w:cs="Courier New"/>
+          <w:color w:val="000000"/>
+          <w:lang w:eastAsia="da-DK"/>
+        </w:rPr>
+        <w:t>unit</w:t>
+      </w:r>
+      <w:r>
+        <w:rPr>
+          <w:rFonts w:ascii="Courier New" w:eastAsia="Times New Roman" w:hAnsi="Courier New" w:cs="Courier New"/>
+          <w:b/>
+          <w:bCs/>
+          <w:color w:val="000080"/>
+          <w:lang w:eastAsia="da-DK"/>
+        </w:rPr>
+        <w:t>.</w:t>
+      </w:r>
+      <w:r>
+        <w:rPr>
+          <w:rFonts w:ascii="Courier New" w:eastAsia="Times New Roman" w:hAnsi="Courier New" w:cs="Courier New"/>
+          <w:color w:val="000000"/>
+          <w:lang w:eastAsia="da-DK"/>
+        </w:rPr>
+        <w:t>Type</w:t>
+      </w:r>
+      <w:proofErr w:type="spellEnd"/>
+      <w:proofErr w:type="gramEnd"/>
+      <w:r>
+        <w:rPr>
+          <w:rFonts w:ascii="Courier New" w:eastAsia="Times New Roman" w:hAnsi="Courier New" w:cs="Courier New"/>
+          <w:color w:val="000000"/>
+          <w:lang w:eastAsia="da-DK"/>
+        </w:rPr>
+        <w:t xml:space="preserve"> </w:t>
+      </w:r>
+      <w:r>
+        <w:rPr>
+          <w:rFonts w:ascii="Courier New" w:eastAsia="Times New Roman" w:hAnsi="Courier New" w:cs="Courier New"/>
+          <w:b/>
+          <w:bCs/>
+          <w:color w:val="000080"/>
+          <w:lang w:eastAsia="da-DK"/>
+        </w:rPr>
+        <w:t>=</w:t>
+      </w:r>
+      <w:r>
+        <w:rPr>
+          <w:rFonts w:ascii="Courier New" w:eastAsia="Times New Roman" w:hAnsi="Courier New" w:cs="Courier New"/>
+          <w:color w:val="000000"/>
+          <w:lang w:eastAsia="da-DK"/>
+        </w:rPr>
+        <w:t xml:space="preserve"> </w:t>
+      </w:r>
+      <w:proofErr w:type="spellStart"/>
+      <w:r>
+        <w:rPr>
+          <w:rFonts w:ascii="Courier New" w:eastAsia="Times New Roman" w:hAnsi="Courier New" w:cs="Courier New"/>
+          <w:color w:val="808080"/>
+          <w:lang w:eastAsia="da-DK"/>
+        </w:rPr>
+        <w:t>OrgUnitType.DEPARTMENT</w:t>
+      </w:r>
+      <w:proofErr w:type="spellEnd"/>
       <w:r>
         <w:rPr>
           <w:rFonts w:ascii="Courier New" w:eastAsia="Times New Roman" w:hAnsi="Courier New" w:cs="Courier New"/>
@@ -19917,18 +20525,21 @@
     </w:p>
     <w:p>
       <w:r>
-        <w:t xml:space="preserve">In case of failures, it is possible to modify the data directly in the table, and copy it back into the queue, to ensure the data is retried against STS </w:t>
-      </w:r>
-      <w:proofErr w:type="spellStart"/>
-      <w:r>
-        <w:t>Organisation</w:t>
-      </w:r>
-      <w:proofErr w:type="spellEnd"/>
-      <w:r>
-        <w:t>.</w:t>
+        <w:t>In case of failures, it is possible to modify the data directly in the table, and copy it back into the queue, to ensur</w:t>
       </w:r>
       <w:bookmarkStart w:id="26" w:name="_GoBack"/>
       <w:bookmarkEnd w:id="26"/>
+      <w:r>
+        <w:t xml:space="preserve">e the data is retried against STS </w:t>
+      </w:r>
+      <w:proofErr w:type="spellStart"/>
+      <w:r>
+        <w:t>Organisation</w:t>
+      </w:r>
+      <w:proofErr w:type="spellEnd"/>
+      <w:r>
+        <w:t>.</w:t>
+      </w:r>
     </w:p>
     <w:sectPr>
       <w:headerReference w:type="default" r:id="rId8"/>
@@ -19982,6 +20593,7 @@
         <w:docPartUnique/>
       </w:docPartObj>
     </w:sdtPr>
+    <w:sdtEndPr/>
     <w:sdtContent>
       <w:sdt>
         <w:sdtPr>
@@ -19995,6 +20607,7 @@
             <w:docPartUnique/>
           </w:docPartObj>
         </w:sdtPr>
+        <w:sdtEndPr/>
         <w:sdtContent>
           <w:p>
             <w:pPr>
@@ -21078,7 +21691,7 @@
       </w:pPr>
     </w:pPrDefault>
   </w:docDefaults>
-  <w:latentStyles w:defLockedState="0" w:defUIPriority="99" w:defSemiHidden="0" w:defUnhideWhenUsed="0" w:defQFormat="0" w:count="375">
+  <w:latentStyles w:defLockedState="0" w:defUIPriority="99" w:defSemiHidden="0" w:defUnhideWhenUsed="0" w:defQFormat="0" w:count="377">
     <w:lsdException w:name="Normal" w:uiPriority="0" w:qFormat="1"/>
     <w:lsdException w:name="heading 1" w:uiPriority="9" w:qFormat="1"/>
     <w:lsdException w:name="heading 2" w:semiHidden="1" w:uiPriority="9" w:unhideWhenUsed="1" w:qFormat="1"/>
@@ -21454,6 +22067,8 @@
     <w:lsdException w:name="Smart Hyperlink" w:semiHidden="1" w:unhideWhenUsed="1"/>
     <w:lsdException w:name="Hashtag" w:semiHidden="1" w:unhideWhenUsed="1"/>
     <w:lsdException w:name="Unresolved Mention" w:semiHidden="1" w:unhideWhenUsed="1"/>
+    <w:lsdException w:name="Smart Link" w:semiHidden="1" w:unhideWhenUsed="1"/>
+    <w:lsdException w:name="Smart Link Error" w:semiHidden="1" w:unhideWhenUsed="1"/>
   </w:latentStyles>
   <w:style w:type="paragraph" w:default="1" w:styleId="Normal">
     <w:name w:val="Normal"/>
@@ -22583,7 +23198,7 @@
 </file>
 
 <file path=customXml/itemProps1.xml><?xml version="1.0" encoding="utf-8"?>
-<ds:datastoreItem xmlns:ds="http://schemas.openxmlformats.org/officeDocument/2006/customXml" ds:itemID="{34424E75-A518-4F57-B707-987E84089BCA}">
+<ds:datastoreItem xmlns:ds="http://schemas.openxmlformats.org/officeDocument/2006/customXml" ds:itemID="{338EA5DD-8790-45E1-8F05-1A3AAF8F6B14}">
   <ds:schemaRefs>
     <ds:schemaRef ds:uri="http://schemas.openxmlformats.org/officeDocument/2006/bibliography"/>
   </ds:schemaRefs>

</xml_diff>